<commit_message>
nmv 08 03 2022
</commit_message>
<xml_diff>
--- a/TS-Padam/TS-1.7/TS 1.7 Malayalam Pada Paatam Corrections.docx
+++ b/TS-Padam/TS-1.7/TS 1.7 Malayalam Pada Paatam Corrections.docx
@@ -252,7 +252,7 @@
       </w:tr>
       <w:tr>
         <w:trPr>
-          <w:trHeight w:val="1303"/>
+          <w:trHeight w:val="1161"/>
         </w:trPr>
         <w:tc>
           <w:tcPr>
@@ -280,7 +280,7 @@
                 <w:szCs w:val="28"/>
               </w:rPr>
             </w:pPr>
-            <w:bookmarkStart w:id="1" w:name="_Hlk121340948"/>
+            <w:bookmarkStart w:id="1" w:name="_Hlk129175485"/>
             <w:r>
               <w:rPr>
                 <w:rFonts w:cs="Arial"/>
@@ -299,7 +299,27 @@
                 <w:sz w:val="28"/>
                 <w:szCs w:val="28"/>
               </w:rPr>
-              <w:t>5.4</w:t>
+              <w:t>1</w:t>
+            </w:r>
+            <w:r>
+              <w:rPr>
+                <w:rFonts w:cs="Arial"/>
+                <w:b/>
+                <w:bCs/>
+                <w:sz w:val="28"/>
+                <w:szCs w:val="28"/>
+              </w:rPr>
+              <w:t>.</w:t>
+            </w:r>
+            <w:r>
+              <w:rPr>
+                <w:rFonts w:cs="Arial"/>
+                <w:b/>
+                <w:bCs/>
+                <w:sz w:val="28"/>
+                <w:szCs w:val="28"/>
+              </w:rPr>
+              <w:t>1</w:t>
             </w:r>
             <w:r>
               <w:rPr>
@@ -345,23 +365,27 @@
                 <w:sz w:val="28"/>
                 <w:szCs w:val="28"/>
               </w:rPr>
-              <w:t>49</w:t>
-            </w:r>
-          </w:p>
-          <w:p>
-            <w:pPr>
+              <w:t>16</w:t>
+            </w:r>
+          </w:p>
+          <w:p>
+            <w:pPr>
+              <w:widowControl w:val="0"/>
+              <w:autoSpaceDE w:val="0"/>
+              <w:autoSpaceDN w:val="0"/>
+              <w:adjustRightInd w:val="0"/>
               <w:spacing w:before="0" w:line="240" w:lineRule="auto"/>
-              <w:ind w:left="29"/>
-              <w:rPr>
-                <w:rFonts w:cs="Arial"/>
-                <w:color w:val="000000"/>
-                <w:sz w:val="32"/>
-                <w:szCs w:val="32"/>
-              </w:rPr>
-            </w:pPr>
-            <w:r>
-              <w:rPr>
+              <w:rPr>
+                <w:rFonts w:cs="Arial"/>
                 <w:b/>
+                <w:bCs/>
+                <w:sz w:val="28"/>
+                <w:szCs w:val="28"/>
+              </w:rPr>
+            </w:pPr>
+            <w:r>
+              <w:rPr>
+                <w:b/>
                 <w:sz w:val="28"/>
                 <w:szCs w:val="28"/>
               </w:rPr>
@@ -373,7 +397,7 @@
                 <w:sz w:val="28"/>
                 <w:szCs w:val="28"/>
               </w:rPr>
-              <w:t>24</w:t>
+              <w:t>1</w:t>
             </w:r>
           </w:p>
         </w:tc>
@@ -398,19 +422,92 @@
               <w:ind w:right="-138"/>
               <w:rPr>
                 <w:rFonts w:ascii="BRH Malayalam Extra" w:hAnsi="BRH Malayalam Extra" w:cs="BRH Malayalam Extra"/>
-                <w:sz w:val="36"/>
-                <w:szCs w:val="36"/>
-                <w:lang w:val="en-IN" w:eastAsia="en-IN"/>
-              </w:rPr>
-            </w:pPr>
-            <w:r>
-              <w:rPr>
-                <w:rFonts w:ascii="BRH Malayalam Extra" w:hAnsi="BRH Malayalam Extra" w:cs="BRH Malayalam Extra"/>
-                <w:sz w:val="36"/>
-                <w:szCs w:val="36"/>
-                <w:lang w:val="en-IN" w:eastAsia="en-IN"/>
-              </w:rPr>
-              <w:t xml:space="preserve">bõ¦J | </w:t>
+                <w:sz w:val="40"/>
+                <w:szCs w:val="40"/>
+                <w:lang w:val="en-IN" w:eastAsia="en-IN"/>
+              </w:rPr>
+            </w:pPr>
+            <w:r>
+              <w:rPr>
+                <w:rFonts w:ascii="BRH Malayalam Extra" w:hAnsi="BRH Malayalam Extra" w:cs="BRH Malayalam Extra"/>
+                <w:sz w:val="40"/>
+                <w:szCs w:val="40"/>
+                <w:lang w:val="en-IN" w:eastAsia="en-IN"/>
+              </w:rPr>
+              <w:t>Ap—ty</w:t>
+            </w:r>
+            <w:r>
+              <w:rPr>
+                <w:rFonts w:ascii="BRH Malayalam Extra" w:hAnsi="BRH Malayalam Extra" w:cs="BRH Malayalam Extra"/>
+                <w:sz w:val="33"/>
+                <w:szCs w:val="40"/>
+                <w:lang w:val="en-IN" w:eastAsia="en-IN"/>
+              </w:rPr>
+              <w:t>–</w:t>
+            </w:r>
+            <w:r>
+              <w:rPr>
+                <w:rFonts w:ascii="BRH Malayalam Extra" w:hAnsi="BRH Malayalam Extra" w:cs="BRH Malayalam Extra"/>
+                <w:sz w:val="40"/>
+                <w:szCs w:val="40"/>
+                <w:lang w:val="en-IN" w:eastAsia="en-IN"/>
+              </w:rPr>
+              <w:t>¥Z</w:t>
+            </w:r>
+            <w:r>
+              <w:rPr>
+                <w:rFonts w:ascii="BRH Malayalam Extra" w:hAnsi="BRH Malayalam Extra" w:cs="BRH Malayalam Extra"/>
+                <w:sz w:val="40"/>
+                <w:szCs w:val="40"/>
+                <w:highlight w:val="yellow"/>
+                <w:lang w:val="en-IN" w:eastAsia="en-IN"/>
+              </w:rPr>
+              <w:t>j</w:t>
+            </w:r>
+            <w:r>
+              <w:rPr>
+                <w:rFonts w:ascii="BRH Malayalam Extra" w:hAnsi="BRH Malayalam Extra" w:cs="BRH Malayalam Extra"/>
+                <w:sz w:val="40"/>
+                <w:szCs w:val="40"/>
+                <w:lang w:val="en-IN" w:eastAsia="en-IN"/>
+              </w:rPr>
+              <w:t>p— - ty</w:t>
+            </w:r>
+            <w:r>
+              <w:rPr>
+                <w:rFonts w:ascii="BRH Malayalam Extra" w:hAnsi="BRH Malayalam Extra" w:cs="BRH Malayalam Extra"/>
+                <w:sz w:val="33"/>
+                <w:szCs w:val="40"/>
+                <w:lang w:val="en-IN" w:eastAsia="en-IN"/>
+              </w:rPr>
+              <w:t>–</w:t>
+            </w:r>
+            <w:r>
+              <w:rPr>
+                <w:rFonts w:ascii="BRH Malayalam Extra" w:hAnsi="BRH Malayalam Extra" w:cs="BRH Malayalam Extra"/>
+                <w:sz w:val="40"/>
+                <w:szCs w:val="40"/>
+                <w:lang w:val="en-IN" w:eastAsia="en-IN"/>
+              </w:rPr>
+              <w:t>Zx</w:t>
+            </w:r>
+            <w:r>
+              <w:rPr>
+                <w:rFonts w:ascii="BRH Malayalam Extra" w:hAnsi="BRH Malayalam Extra" w:cs="BRH Malayalam Extra"/>
+                <w:sz w:val="33"/>
+                <w:szCs w:val="40"/>
+                <w:lang w:val="en-IN" w:eastAsia="en-IN"/>
+              </w:rPr>
+              <w:t>–</w:t>
+            </w:r>
+            <w:r>
+              <w:rPr>
+                <w:rFonts w:ascii="BRH Malayalam Extra" w:hAnsi="BRH Malayalam Extra" w:cs="BRH Malayalam Extra"/>
+                <w:sz w:val="40"/>
+                <w:szCs w:val="40"/>
+                <w:lang w:val="en-IN" w:eastAsia="en-IN"/>
+              </w:rPr>
+              <w:t xml:space="preserve"> | </w:t>
             </w:r>
           </w:p>
           <w:p>
@@ -423,102 +520,19 @@
               <w:ind w:right="-138"/>
               <w:rPr>
                 <w:rFonts w:ascii="BRH Malayalam Extra" w:hAnsi="BRH Malayalam Extra" w:cs="BRH Malayalam Extra"/>
-                <w:color w:val="000000"/>
-                <w:sz w:val="40"/>
-                <w:szCs w:val="40"/>
-                <w:lang w:val="en-IN" w:eastAsia="en-IN"/>
-              </w:rPr>
-            </w:pPr>
-            <w:r>
-              <w:rPr>
-                <w:rFonts w:ascii="BRH Malayalam Extra" w:hAnsi="BRH Malayalam Extra" w:cs="BRH Malayalam Extra"/>
                 <w:sz w:val="36"/>
                 <w:szCs w:val="36"/>
                 <w:lang w:val="en-IN" w:eastAsia="en-IN"/>
               </w:rPr>
-              <w:t>Bd¡—ræ¡hz</w:t>
-            </w:r>
-            <w:r>
-              <w:rPr>
-                <w:rFonts w:ascii="BRH Malayalam Extra" w:hAnsi="BRH Malayalam Extra" w:cs="BRH Malayalam Extra"/>
-                <w:sz w:val="32"/>
-                <w:szCs w:val="36"/>
-                <w:lang w:val="en-IN" w:eastAsia="en-IN"/>
-              </w:rPr>
-              <w:t>–</w:t>
-            </w:r>
-            <w:r>
-              <w:rPr>
-                <w:rFonts w:ascii="BRH Malayalam Extra" w:hAnsi="BRH Malayalam Extra" w:cs="BRH Malayalam Extra"/>
-                <w:sz w:val="36"/>
-                <w:szCs w:val="36"/>
-                <w:lang w:val="en-IN" w:eastAsia="en-IN"/>
-              </w:rPr>
-              <w:t xml:space="preserve">kyZõxd¡— - </w:t>
-            </w:r>
-            <w:r>
-              <w:rPr>
-                <w:rFonts w:ascii="BRH Malayalam Extra" w:hAnsi="BRH Malayalam Extra" w:cs="BRH Malayalam Extra"/>
-                <w:sz w:val="36"/>
-                <w:szCs w:val="36"/>
-                <w:highlight w:val="yellow"/>
-                <w:lang w:val="en-IN" w:eastAsia="en-IN"/>
-              </w:rPr>
-              <w:t>Ó</w:t>
-            </w:r>
-            <w:r>
-              <w:rPr>
-                <w:rFonts w:ascii="BRH Malayalam Extra" w:hAnsi="BRH Malayalam Extra" w:cs="BRH Malayalam Extra"/>
-                <w:sz w:val="36"/>
-                <w:szCs w:val="36"/>
-                <w:lang w:val="en-IN" w:eastAsia="en-IN"/>
-              </w:rPr>
-              <w:t>¡</w:t>
-            </w:r>
-            <w:r>
-              <w:rPr>
-                <w:rFonts w:ascii="BRH Malayalam Extra" w:hAnsi="BRH Malayalam Extra" w:cs="BRH Malayalam Extra"/>
-                <w:sz w:val="32"/>
-                <w:szCs w:val="36"/>
-                <w:lang w:val="en-IN" w:eastAsia="en-IN"/>
-              </w:rPr>
-              <w:t>–</w:t>
-            </w:r>
-            <w:r>
-              <w:rPr>
-                <w:rFonts w:ascii="BRH Malayalam Extra" w:hAnsi="BRH Malayalam Extra" w:cs="BRH Malayalam Extra"/>
-                <w:sz w:val="36"/>
-                <w:szCs w:val="36"/>
-                <w:lang w:val="en-IN" w:eastAsia="en-IN"/>
-              </w:rPr>
-              <w:t>hz</w:t>
-            </w:r>
-            <w:r>
-              <w:rPr>
-                <w:rFonts w:ascii="BRH Malayalam Extra" w:hAnsi="BRH Malayalam Extra" w:cs="BRH Malayalam Extra"/>
-                <w:sz w:val="32"/>
-                <w:szCs w:val="36"/>
-                <w:lang w:val="en-IN" w:eastAsia="en-IN"/>
-              </w:rPr>
-              <w:t>–</w:t>
-            </w:r>
-            <w:r>
-              <w:rPr>
-                <w:rFonts w:ascii="BRH Malayalam Extra" w:hAnsi="BRH Malayalam Extra" w:cs="BRH Malayalam Extra"/>
-                <w:sz w:val="36"/>
-                <w:szCs w:val="36"/>
-                <w:lang w:val="en-IN" w:eastAsia="en-IN"/>
-              </w:rPr>
-              <w:t xml:space="preserve">J </w:t>
-            </w:r>
-            <w:r>
-              <w:rPr>
-                <w:rFonts w:ascii="BRH Malayalam Extra" w:hAnsi="BRH Malayalam Extra" w:cs="BRH Malayalam Extra"/>
-                <w:sz w:val="40"/>
-                <w:szCs w:val="40"/>
-                <w:lang w:val="en-IN" w:eastAsia="en-IN"/>
-              </w:rPr>
-              <w:t>|</w:t>
+            </w:pPr>
+            <w:r>
+              <w:rPr>
+                <w:rFonts w:ascii="BRH Malayalam Extra" w:hAnsi="BRH Malayalam Extra" w:cs="BRH Malayalam Extra"/>
+                <w:sz w:val="40"/>
+                <w:szCs w:val="40"/>
+                <w:lang w:val="en-IN" w:eastAsia="en-IN"/>
+              </w:rPr>
+              <w:t>ZxI |</w:t>
             </w:r>
           </w:p>
         </w:tc>
@@ -550,102 +564,83 @@
             <w:r>
               <w:rPr>
                 <w:rFonts w:ascii="BRH Malayalam Extra" w:hAnsi="BRH Malayalam Extra" w:cs="BRH Malayalam Extra"/>
-                <w:sz w:val="36"/>
-                <w:szCs w:val="36"/>
-                <w:lang w:val="en-IN" w:eastAsia="en-IN"/>
-              </w:rPr>
-              <w:t xml:space="preserve">bõ¦J | </w:t>
-            </w:r>
-          </w:p>
-          <w:p>
-            <w:pPr>
-              <w:widowControl w:val="0"/>
-              <w:autoSpaceDE w:val="0"/>
-              <w:autoSpaceDN w:val="0"/>
-              <w:adjustRightInd w:val="0"/>
-              <w:spacing w:before="0" w:line="240" w:lineRule="auto"/>
-              <w:rPr>
-                <w:rFonts w:ascii="BRH Malayalam Extra" w:hAnsi="BRH Malayalam Extra" w:cs="BRH Malayalam Extra"/>
-                <w:color w:val="000000"/>
-                <w:sz w:val="40"/>
-                <w:szCs w:val="40"/>
-                <w:lang w:val="en-IN" w:eastAsia="en-IN"/>
-              </w:rPr>
-            </w:pPr>
-            <w:r>
-              <w:rPr>
-                <w:rFonts w:ascii="BRH Malayalam Extra" w:hAnsi="BRH Malayalam Extra" w:cs="BRH Malayalam Extra"/>
-                <w:sz w:val="36"/>
-                <w:szCs w:val="36"/>
-                <w:lang w:val="en-IN" w:eastAsia="en-IN"/>
-              </w:rPr>
-              <w:t>Bd¡—ræ¡hz</w:t>
-            </w:r>
-            <w:r>
-              <w:rPr>
-                <w:rFonts w:ascii="BRH Malayalam Extra" w:hAnsi="BRH Malayalam Extra" w:cs="BRH Malayalam Extra"/>
-                <w:sz w:val="32"/>
-                <w:szCs w:val="36"/>
-                <w:lang w:val="en-IN" w:eastAsia="en-IN"/>
-              </w:rPr>
-              <w:t>–</w:t>
-            </w:r>
-            <w:r>
-              <w:rPr>
-                <w:rFonts w:ascii="BRH Malayalam Extra" w:hAnsi="BRH Malayalam Extra" w:cs="BRH Malayalam Extra"/>
-                <w:sz w:val="36"/>
-                <w:szCs w:val="36"/>
-                <w:lang w:val="en-IN" w:eastAsia="en-IN"/>
-              </w:rPr>
-              <w:t xml:space="preserve">kyZõxd¡— - </w:t>
-            </w:r>
-            <w:r>
-              <w:rPr>
-                <w:rFonts w:ascii="BRH Malayalam" w:hAnsi="BRH Malayalam" w:cs="BRH Malayalam"/>
-                <w:color w:val="000000"/>
-                <w:sz w:val="36"/>
-                <w:szCs w:val="36"/>
+                <w:sz w:val="40"/>
+                <w:szCs w:val="40"/>
+                <w:lang w:val="en-IN" w:eastAsia="en-IN"/>
+              </w:rPr>
+              <w:t>Ap—ty</w:t>
+            </w:r>
+            <w:r>
+              <w:rPr>
+                <w:rFonts w:ascii="BRH Malayalam Extra" w:hAnsi="BRH Malayalam Extra" w:cs="BRH Malayalam Extra"/>
+                <w:sz w:val="33"/>
+                <w:szCs w:val="40"/>
+                <w:lang w:val="en-IN" w:eastAsia="en-IN"/>
+              </w:rPr>
+              <w:t>–</w:t>
+            </w:r>
+            <w:r>
+              <w:rPr>
+                <w:rFonts w:ascii="BRH Malayalam Extra" w:hAnsi="BRH Malayalam Extra" w:cs="BRH Malayalam Extra"/>
+                <w:sz w:val="40"/>
+                <w:szCs w:val="40"/>
+                <w:lang w:val="en-IN" w:eastAsia="en-IN"/>
+              </w:rPr>
+              <w:t>¥Z</w:t>
+            </w:r>
+            <w:r>
+              <w:rPr>
+                <w:rFonts w:ascii="BRH Malayalam Extra" w:hAnsi="BRH Malayalam Extra" w:cs="BRH Malayalam Extra"/>
+                <w:sz w:val="40"/>
+                <w:szCs w:val="40"/>
                 <w:highlight w:val="green"/>
-                <w:lang w:val="en-IN" w:eastAsia="en-IN" w:bidi="hi-IN"/>
-              </w:rPr>
-              <w:t>së¡</w:t>
-            </w:r>
-            <w:r>
-              <w:rPr>
-                <w:rFonts w:ascii="BRH Malayalam Extra" w:hAnsi="BRH Malayalam Extra" w:cs="BRH Malayalam Extra"/>
-                <w:sz w:val="32"/>
-                <w:szCs w:val="36"/>
-                <w:highlight w:val="green"/>
-                <w:lang w:val="en-IN" w:eastAsia="en-IN"/>
-              </w:rPr>
-              <w:t>–</w:t>
-            </w:r>
-            <w:r>
-              <w:rPr>
-                <w:rFonts w:ascii="BRH Malayalam Extra" w:hAnsi="BRH Malayalam Extra" w:cs="BRH Malayalam Extra"/>
-                <w:sz w:val="36"/>
-                <w:szCs w:val="36"/>
-                <w:lang w:val="en-IN" w:eastAsia="en-IN"/>
-              </w:rPr>
-              <w:t>hz</w:t>
-            </w:r>
-            <w:r>
-              <w:rPr>
-                <w:rFonts w:ascii="BRH Malayalam Extra" w:hAnsi="BRH Malayalam Extra" w:cs="BRH Malayalam Extra"/>
-                <w:sz w:val="32"/>
-                <w:szCs w:val="36"/>
-                <w:lang w:val="en-IN" w:eastAsia="en-IN"/>
-              </w:rPr>
-              <w:t>–</w:t>
-            </w:r>
-            <w:r>
-              <w:rPr>
-                <w:rFonts w:ascii="BRH Malayalam Extra" w:hAnsi="BRH Malayalam Extra" w:cs="BRH Malayalam Extra"/>
-                <w:sz w:val="36"/>
-                <w:szCs w:val="36"/>
-                <w:lang w:val="en-IN" w:eastAsia="en-IN"/>
-              </w:rPr>
-              <w:t>J |</w:t>
+              </w:rPr>
+              <w:t>Zõ</w:t>
+            </w:r>
+            <w:r>
+              <w:rPr>
+                <w:rFonts w:ascii="BRH Malayalam Extra" w:hAnsi="BRH Malayalam Extra" w:cs="BRH Malayalam Extra"/>
+                <w:sz w:val="40"/>
+                <w:szCs w:val="40"/>
+                <w:lang w:val="en-IN" w:eastAsia="en-IN"/>
+              </w:rPr>
+              <w:t>p— - ty</w:t>
+            </w:r>
+            <w:r>
+              <w:rPr>
+                <w:rFonts w:ascii="BRH Malayalam Extra" w:hAnsi="BRH Malayalam Extra" w:cs="BRH Malayalam Extra"/>
+                <w:sz w:val="33"/>
+                <w:szCs w:val="40"/>
+                <w:lang w:val="en-IN" w:eastAsia="en-IN"/>
+              </w:rPr>
+              <w:t>–</w:t>
+            </w:r>
+            <w:r>
+              <w:rPr>
+                <w:rFonts w:ascii="BRH Malayalam Extra" w:hAnsi="BRH Malayalam Extra" w:cs="BRH Malayalam Extra"/>
+                <w:sz w:val="40"/>
+                <w:szCs w:val="40"/>
+                <w:lang w:val="en-IN" w:eastAsia="en-IN"/>
+              </w:rPr>
+              <w:t>Zx</w:t>
+            </w:r>
+            <w:r>
+              <w:rPr>
+                <w:rFonts w:ascii="BRH Malayalam Extra" w:hAnsi="BRH Malayalam Extra" w:cs="BRH Malayalam Extra"/>
+                <w:sz w:val="33"/>
+                <w:szCs w:val="40"/>
+                <w:lang w:val="en-IN" w:eastAsia="en-IN"/>
+              </w:rPr>
+              <w:t>–</w:t>
+            </w:r>
+            <w:r>
+              <w:rPr>
+                <w:rFonts w:ascii="BRH Malayalam Extra" w:hAnsi="BRH Malayalam Extra" w:cs="BRH Malayalam Extra"/>
+                <w:sz w:val="40"/>
+                <w:szCs w:val="40"/>
+                <w:lang w:val="en-IN" w:eastAsia="en-IN"/>
+              </w:rPr>
+              <w:t xml:space="preserve"> | ZxI |</w:t>
             </w:r>
           </w:p>
         </w:tc>
@@ -680,7 +675,7 @@
                 <w:szCs w:val="28"/>
               </w:rPr>
             </w:pPr>
-            <w:bookmarkStart w:id="2" w:name="_Hlk121341168"/>
+            <w:bookmarkStart w:id="2" w:name="_Hlk121340948"/>
             <w:bookmarkEnd w:id="1"/>
             <w:r>
               <w:rPr>
@@ -700,7 +695,7 @@
                 <w:sz w:val="28"/>
                 <w:szCs w:val="28"/>
               </w:rPr>
-              <w:t>8.2</w:t>
+              <w:t>5.4</w:t>
             </w:r>
             <w:r>
               <w:rPr>
@@ -774,7 +769,7 @@
                 <w:sz w:val="28"/>
                 <w:szCs w:val="28"/>
               </w:rPr>
-              <w:t>35</w:t>
+              <w:t>24</w:t>
             </w:r>
           </w:p>
         </w:tc>
@@ -799,37 +794,19 @@
               <w:ind w:right="-138"/>
               <w:rPr>
                 <w:rFonts w:ascii="BRH Malayalam Extra" w:hAnsi="BRH Malayalam Extra" w:cs="BRH Malayalam Extra"/>
-                <w:sz w:val="40"/>
-                <w:szCs w:val="40"/>
-                <w:lang w:val="en-IN" w:eastAsia="en-IN"/>
-              </w:rPr>
-            </w:pPr>
-            <w:r>
-              <w:rPr>
-                <w:rFonts w:ascii="BRH Malayalam Extra" w:hAnsi="BRH Malayalam Extra" w:cs="BRH Malayalam Extra"/>
-                <w:sz w:val="40"/>
-                <w:szCs w:val="40"/>
-                <w:lang w:val="en-IN" w:eastAsia="en-IN"/>
-              </w:rPr>
-              <w:t>sû</w:t>
-            </w:r>
-            <w:r>
-              <w:rPr>
-                <w:rFonts w:ascii="BRH Malayalam Extra" w:hAnsi="BRH Malayalam Extra" w:cs="BRH Malayalam Extra"/>
-                <w:sz w:val="33"/>
-                <w:szCs w:val="40"/>
-                <w:lang w:val="en-IN" w:eastAsia="en-IN"/>
-              </w:rPr>
-              <w:t>–</w:t>
-            </w:r>
-            <w:r>
-              <w:rPr>
-                <w:rFonts w:ascii="BRH Malayalam Extra" w:hAnsi="BRH Malayalam Extra" w:cs="BRH Malayalam Extra"/>
-                <w:sz w:val="40"/>
-                <w:szCs w:val="40"/>
-                <w:lang w:val="en-IN" w:eastAsia="en-IN"/>
-              </w:rPr>
-              <w:t xml:space="preserve">ªKx CZy— </w:t>
+                <w:sz w:val="36"/>
+                <w:szCs w:val="36"/>
+                <w:lang w:val="en-IN" w:eastAsia="en-IN"/>
+              </w:rPr>
+            </w:pPr>
+            <w:r>
+              <w:rPr>
+                <w:rFonts w:ascii="BRH Malayalam Extra" w:hAnsi="BRH Malayalam Extra" w:cs="BRH Malayalam Extra"/>
+                <w:sz w:val="36"/>
+                <w:szCs w:val="36"/>
+                <w:lang w:val="en-IN" w:eastAsia="en-IN"/>
+              </w:rPr>
+              <w:t xml:space="preserve">bõ¦J | </w:t>
             </w:r>
           </w:p>
           <w:p>
@@ -851,39 +828,93 @@
             <w:r>
               <w:rPr>
                 <w:rFonts w:ascii="BRH Malayalam Extra" w:hAnsi="BRH Malayalam Extra" w:cs="BRH Malayalam Extra"/>
-                <w:sz w:val="40"/>
-                <w:szCs w:val="40"/>
+                <w:sz w:val="36"/>
+                <w:szCs w:val="36"/>
+                <w:lang w:val="en-IN" w:eastAsia="en-IN"/>
+              </w:rPr>
+              <w:t>Bd¡—ræ¡hz</w:t>
+            </w:r>
+            <w:r>
+              <w:rPr>
+                <w:rFonts w:ascii="BRH Malayalam Extra" w:hAnsi="BRH Malayalam Extra" w:cs="BRH Malayalam Extra"/>
+                <w:sz w:val="32"/>
+                <w:szCs w:val="36"/>
+                <w:lang w:val="en-IN" w:eastAsia="en-IN"/>
+              </w:rPr>
+              <w:t>–</w:t>
+            </w:r>
+            <w:r>
+              <w:rPr>
+                <w:rFonts w:ascii="BRH Malayalam Extra" w:hAnsi="BRH Malayalam Extra" w:cs="BRH Malayalam Extra"/>
+                <w:sz w:val="36"/>
+                <w:szCs w:val="36"/>
+                <w:lang w:val="en-IN" w:eastAsia="en-IN"/>
+              </w:rPr>
+              <w:t xml:space="preserve">kyZõxd¡— - </w:t>
+            </w:r>
+            <w:r>
+              <w:rPr>
+                <w:rFonts w:ascii="BRH Malayalam Extra" w:hAnsi="BRH Malayalam Extra" w:cs="BRH Malayalam Extra"/>
+                <w:sz w:val="36"/>
+                <w:szCs w:val="36"/>
                 <w:highlight w:val="yellow"/>
                 <w:lang w:val="en-IN" w:eastAsia="en-IN"/>
               </w:rPr>
-              <w:t>s¢</w:t>
-            </w:r>
-            <w:r>
-              <w:rPr>
-                <w:rFonts w:ascii="BRH Malayalam Extra" w:hAnsi="BRH Malayalam Extra" w:cs="BRH Malayalam Extra"/>
-                <w:sz w:val="40"/>
-                <w:szCs w:val="40"/>
-                <w:lang w:val="en-IN" w:eastAsia="en-IN"/>
-              </w:rPr>
-              <w:t xml:space="preserve"> - A</w:t>
-            </w:r>
-            <w:r>
-              <w:rPr>
-                <w:rFonts w:ascii="BRH Malayalam Extra" w:hAnsi="BRH Malayalam Extra" w:cs="BRH Malayalam Extra"/>
-                <w:sz w:val="33"/>
-                <w:szCs w:val="40"/>
-                <w:lang w:val="en-IN" w:eastAsia="en-IN"/>
-              </w:rPr>
-              <w:t>–</w:t>
-            </w:r>
-            <w:r>
-              <w:rPr>
-                <w:rFonts w:ascii="BRH Malayalam Extra" w:hAnsi="BRH Malayalam Extra" w:cs="BRH Malayalam Extra"/>
-                <w:sz w:val="40"/>
-                <w:szCs w:val="40"/>
-                <w:lang w:val="en-IN" w:eastAsia="en-IN"/>
-              </w:rPr>
-              <w:t>ªKxJ ||</w:t>
+              <w:t>Ó</w:t>
+            </w:r>
+            <w:r>
+              <w:rPr>
+                <w:rFonts w:ascii="BRH Malayalam Extra" w:hAnsi="BRH Malayalam Extra" w:cs="BRH Malayalam Extra"/>
+                <w:sz w:val="36"/>
+                <w:szCs w:val="36"/>
+                <w:lang w:val="en-IN" w:eastAsia="en-IN"/>
+              </w:rPr>
+              <w:t>¡</w:t>
+            </w:r>
+            <w:r>
+              <w:rPr>
+                <w:rFonts w:ascii="BRH Malayalam Extra" w:hAnsi="BRH Malayalam Extra" w:cs="BRH Malayalam Extra"/>
+                <w:sz w:val="32"/>
+                <w:szCs w:val="36"/>
+                <w:lang w:val="en-IN" w:eastAsia="en-IN"/>
+              </w:rPr>
+              <w:t>–</w:t>
+            </w:r>
+            <w:r>
+              <w:rPr>
+                <w:rFonts w:ascii="BRH Malayalam Extra" w:hAnsi="BRH Malayalam Extra" w:cs="BRH Malayalam Extra"/>
+                <w:sz w:val="36"/>
+                <w:szCs w:val="36"/>
+                <w:lang w:val="en-IN" w:eastAsia="en-IN"/>
+              </w:rPr>
+              <w:t>hz</w:t>
+            </w:r>
+            <w:r>
+              <w:rPr>
+                <w:rFonts w:ascii="BRH Malayalam Extra" w:hAnsi="BRH Malayalam Extra" w:cs="BRH Malayalam Extra"/>
+                <w:sz w:val="32"/>
+                <w:szCs w:val="36"/>
+                <w:lang w:val="en-IN" w:eastAsia="en-IN"/>
+              </w:rPr>
+              <w:t>–</w:t>
+            </w:r>
+            <w:r>
+              <w:rPr>
+                <w:rFonts w:ascii="BRH Malayalam Extra" w:hAnsi="BRH Malayalam Extra" w:cs="BRH Malayalam Extra"/>
+                <w:sz w:val="36"/>
+                <w:szCs w:val="36"/>
+                <w:lang w:val="en-IN" w:eastAsia="en-IN"/>
+              </w:rPr>
+              <w:t xml:space="preserve">J </w:t>
+            </w:r>
+            <w:r>
+              <w:rPr>
+                <w:rFonts w:ascii="BRH Malayalam Extra" w:hAnsi="BRH Malayalam Extra" w:cs="BRH Malayalam Extra"/>
+                <w:sz w:val="40"/>
+                <w:szCs w:val="40"/>
+                <w:lang w:val="en-IN" w:eastAsia="en-IN"/>
+              </w:rPr>
+              <w:t>|</w:t>
             </w:r>
           </w:p>
         </w:tc>
@@ -907,37 +938,19 @@
               <w:spacing w:before="0" w:line="240" w:lineRule="auto"/>
               <w:rPr>
                 <w:rFonts w:ascii="BRH Malayalam Extra" w:hAnsi="BRH Malayalam Extra" w:cs="BRH Malayalam Extra"/>
-                <w:sz w:val="40"/>
-                <w:szCs w:val="40"/>
-                <w:lang w:val="en-IN" w:eastAsia="en-IN"/>
-              </w:rPr>
-            </w:pPr>
-            <w:r>
-              <w:rPr>
-                <w:rFonts w:ascii="BRH Malayalam Extra" w:hAnsi="BRH Malayalam Extra" w:cs="BRH Malayalam Extra"/>
-                <w:sz w:val="40"/>
-                <w:szCs w:val="40"/>
-                <w:lang w:val="en-IN" w:eastAsia="en-IN"/>
-              </w:rPr>
-              <w:t>sû</w:t>
-            </w:r>
-            <w:r>
-              <w:rPr>
-                <w:rFonts w:ascii="BRH Malayalam Extra" w:hAnsi="BRH Malayalam Extra" w:cs="BRH Malayalam Extra"/>
-                <w:sz w:val="33"/>
-                <w:szCs w:val="40"/>
-                <w:lang w:val="en-IN" w:eastAsia="en-IN"/>
-              </w:rPr>
-              <w:t>–</w:t>
-            </w:r>
-            <w:r>
-              <w:rPr>
-                <w:rFonts w:ascii="BRH Malayalam Extra" w:hAnsi="BRH Malayalam Extra" w:cs="BRH Malayalam Extra"/>
-                <w:sz w:val="40"/>
-                <w:szCs w:val="40"/>
-                <w:lang w:val="en-IN" w:eastAsia="en-IN"/>
-              </w:rPr>
-              <w:t xml:space="preserve">ªKx CZy— </w:t>
+                <w:sz w:val="36"/>
+                <w:szCs w:val="36"/>
+                <w:lang w:val="en-IN" w:eastAsia="en-IN"/>
+              </w:rPr>
+            </w:pPr>
+            <w:r>
+              <w:rPr>
+                <w:rFonts w:ascii="BRH Malayalam Extra" w:hAnsi="BRH Malayalam Extra" w:cs="BRH Malayalam Extra"/>
+                <w:sz w:val="36"/>
+                <w:szCs w:val="36"/>
+                <w:lang w:val="en-IN" w:eastAsia="en-IN"/>
+              </w:rPr>
+              <w:t xml:space="preserve">bõ¦J | </w:t>
             </w:r>
           </w:p>
           <w:p>
@@ -958,6 +971,389 @@
             <w:r>
               <w:rPr>
                 <w:rFonts w:ascii="BRH Malayalam Extra" w:hAnsi="BRH Malayalam Extra" w:cs="BRH Malayalam Extra"/>
+                <w:sz w:val="36"/>
+                <w:szCs w:val="36"/>
+                <w:lang w:val="en-IN" w:eastAsia="en-IN"/>
+              </w:rPr>
+              <w:t>Bd¡—ræ¡hz</w:t>
+            </w:r>
+            <w:r>
+              <w:rPr>
+                <w:rFonts w:ascii="BRH Malayalam Extra" w:hAnsi="BRH Malayalam Extra" w:cs="BRH Malayalam Extra"/>
+                <w:sz w:val="32"/>
+                <w:szCs w:val="36"/>
+                <w:lang w:val="en-IN" w:eastAsia="en-IN"/>
+              </w:rPr>
+              <w:t>–</w:t>
+            </w:r>
+            <w:r>
+              <w:rPr>
+                <w:rFonts w:ascii="BRH Malayalam Extra" w:hAnsi="BRH Malayalam Extra" w:cs="BRH Malayalam Extra"/>
+                <w:sz w:val="36"/>
+                <w:szCs w:val="36"/>
+                <w:lang w:val="en-IN" w:eastAsia="en-IN"/>
+              </w:rPr>
+              <w:t xml:space="preserve">kyZõxd¡— - </w:t>
+            </w:r>
+            <w:r>
+              <w:rPr>
+                <w:rFonts w:ascii="BRH Malayalam" w:hAnsi="BRH Malayalam" w:cs="BRH Malayalam"/>
+                <w:color w:val="000000"/>
+                <w:sz w:val="36"/>
+                <w:szCs w:val="36"/>
+                <w:highlight w:val="green"/>
+                <w:lang w:val="en-IN" w:eastAsia="en-IN" w:bidi="hi-IN"/>
+              </w:rPr>
+              <w:t>së¡</w:t>
+            </w:r>
+            <w:r>
+              <w:rPr>
+                <w:rFonts w:ascii="BRH Malayalam Extra" w:hAnsi="BRH Malayalam Extra" w:cs="BRH Malayalam Extra"/>
+                <w:sz w:val="32"/>
+                <w:szCs w:val="36"/>
+                <w:highlight w:val="green"/>
+                <w:lang w:val="en-IN" w:eastAsia="en-IN"/>
+              </w:rPr>
+              <w:t>–</w:t>
+            </w:r>
+            <w:r>
+              <w:rPr>
+                <w:rFonts w:ascii="BRH Malayalam Extra" w:hAnsi="BRH Malayalam Extra" w:cs="BRH Malayalam Extra"/>
+                <w:sz w:val="36"/>
+                <w:szCs w:val="36"/>
+                <w:lang w:val="en-IN" w:eastAsia="en-IN"/>
+              </w:rPr>
+              <w:t>hz</w:t>
+            </w:r>
+            <w:r>
+              <w:rPr>
+                <w:rFonts w:ascii="BRH Malayalam Extra" w:hAnsi="BRH Malayalam Extra" w:cs="BRH Malayalam Extra"/>
+                <w:sz w:val="32"/>
+                <w:szCs w:val="36"/>
+                <w:lang w:val="en-IN" w:eastAsia="en-IN"/>
+              </w:rPr>
+              <w:t>–</w:t>
+            </w:r>
+            <w:r>
+              <w:rPr>
+                <w:rFonts w:ascii="BRH Malayalam Extra" w:hAnsi="BRH Malayalam Extra" w:cs="BRH Malayalam Extra"/>
+                <w:sz w:val="36"/>
+                <w:szCs w:val="36"/>
+                <w:lang w:val="en-IN" w:eastAsia="en-IN"/>
+              </w:rPr>
+              <w:t>J |</w:t>
+            </w:r>
+          </w:p>
+        </w:tc>
+      </w:tr>
+      <w:tr>
+        <w:trPr>
+          <w:trHeight w:val="1303"/>
+        </w:trPr>
+        <w:tc>
+          <w:tcPr>
+            <w:tcW w:w="3970" w:type="dxa"/>
+            <w:tcBorders>
+              <w:top w:val="single" w:sz="4" w:space="0" w:color="000000"/>
+              <w:left w:val="single" w:sz="4" w:space="0" w:color="000000"/>
+              <w:bottom w:val="single" w:sz="4" w:space="0" w:color="auto"/>
+              <w:right w:val="single" w:sz="4" w:space="0" w:color="000000"/>
+            </w:tcBorders>
+            <w:shd w:val="clear" w:color="auto" w:fill="auto"/>
+          </w:tcPr>
+          <w:p>
+            <w:pPr>
+              <w:widowControl w:val="0"/>
+              <w:autoSpaceDE w:val="0"/>
+              <w:autoSpaceDN w:val="0"/>
+              <w:adjustRightInd w:val="0"/>
+              <w:spacing w:before="0" w:line="240" w:lineRule="auto"/>
+              <w:rPr>
+                <w:rFonts w:cs="Arial"/>
+                <w:b/>
+                <w:bCs/>
+                <w:sz w:val="28"/>
+                <w:szCs w:val="28"/>
+              </w:rPr>
+            </w:pPr>
+            <w:bookmarkStart w:id="3" w:name="_Hlk121341168"/>
+            <w:bookmarkEnd w:id="2"/>
+            <w:r>
+              <w:rPr>
+                <w:rFonts w:cs="Arial"/>
+                <w:b/>
+                <w:bCs/>
+                <w:sz w:val="28"/>
+                <w:szCs w:val="28"/>
+              </w:rPr>
+              <w:t>TS 1.7.</w:t>
+            </w:r>
+            <w:r>
+              <w:rPr>
+                <w:rFonts w:cs="Arial"/>
+                <w:b/>
+                <w:bCs/>
+                <w:sz w:val="28"/>
+                <w:szCs w:val="28"/>
+              </w:rPr>
+              <w:t>8.2</w:t>
+            </w:r>
+            <w:r>
+              <w:rPr>
+                <w:rFonts w:cs="Arial"/>
+                <w:b/>
+                <w:bCs/>
+                <w:sz w:val="28"/>
+                <w:szCs w:val="28"/>
+              </w:rPr>
+              <w:t xml:space="preserve"> – Padam</w:t>
+            </w:r>
+          </w:p>
+          <w:p>
+            <w:pPr>
+              <w:widowControl w:val="0"/>
+              <w:autoSpaceDE w:val="0"/>
+              <w:autoSpaceDN w:val="0"/>
+              <w:adjustRightInd w:val="0"/>
+              <w:spacing w:before="0" w:line="240" w:lineRule="auto"/>
+              <w:rPr>
+                <w:rFonts w:cs="Arial"/>
+                <w:b/>
+                <w:bCs/>
+                <w:sz w:val="28"/>
+                <w:szCs w:val="28"/>
+              </w:rPr>
+            </w:pPr>
+            <w:r>
+              <w:rPr>
+                <w:rFonts w:cs="Arial"/>
+                <w:b/>
+                <w:bCs/>
+                <w:sz w:val="28"/>
+                <w:szCs w:val="28"/>
+              </w:rPr>
+              <w:t xml:space="preserve">Padam No. </w:t>
+            </w:r>
+            <w:r>
+              <w:rPr>
+                <w:rFonts w:cs="Arial"/>
+                <w:b/>
+                <w:bCs/>
+                <w:sz w:val="28"/>
+                <w:szCs w:val="28"/>
+              </w:rPr>
+              <w:t>49</w:t>
+            </w:r>
+          </w:p>
+          <w:p>
+            <w:pPr>
+              <w:spacing w:before="0" w:line="240" w:lineRule="auto"/>
+              <w:ind w:left="29"/>
+              <w:rPr>
+                <w:rFonts w:cs="Arial"/>
+                <w:color w:val="000000"/>
+                <w:sz w:val="32"/>
+                <w:szCs w:val="32"/>
+              </w:rPr>
+            </w:pPr>
+            <w:r>
+              <w:rPr>
+                <w:b/>
+                <w:sz w:val="28"/>
+                <w:szCs w:val="28"/>
+              </w:rPr>
+              <w:t xml:space="preserve">Panchaati No. - </w:t>
+            </w:r>
+            <w:r>
+              <w:rPr>
+                <w:b/>
+                <w:sz w:val="28"/>
+                <w:szCs w:val="28"/>
+              </w:rPr>
+              <w:t>35</w:t>
+            </w:r>
+          </w:p>
+        </w:tc>
+        <w:tc>
+          <w:tcPr>
+            <w:tcW w:w="5103" w:type="dxa"/>
+            <w:tcBorders>
+              <w:top w:val="single" w:sz="4" w:space="0" w:color="000000"/>
+              <w:left w:val="single" w:sz="4" w:space="0" w:color="000000"/>
+              <w:bottom w:val="single" w:sz="4" w:space="0" w:color="auto"/>
+              <w:right w:val="single" w:sz="4" w:space="0" w:color="000000"/>
+            </w:tcBorders>
+            <w:shd w:val="clear" w:color="auto" w:fill="auto"/>
+          </w:tcPr>
+          <w:p>
+            <w:pPr>
+              <w:widowControl w:val="0"/>
+              <w:autoSpaceDE w:val="0"/>
+              <w:autoSpaceDN w:val="0"/>
+              <w:adjustRightInd w:val="0"/>
+              <w:spacing w:before="0" w:line="240" w:lineRule="auto"/>
+              <w:ind w:right="-138"/>
+              <w:rPr>
+                <w:rFonts w:ascii="BRH Malayalam Extra" w:hAnsi="BRH Malayalam Extra" w:cs="BRH Malayalam Extra"/>
+                <w:sz w:val="40"/>
+                <w:szCs w:val="40"/>
+                <w:lang w:val="en-IN" w:eastAsia="en-IN"/>
+              </w:rPr>
+            </w:pPr>
+            <w:r>
+              <w:rPr>
+                <w:rFonts w:ascii="BRH Malayalam Extra" w:hAnsi="BRH Malayalam Extra" w:cs="BRH Malayalam Extra"/>
+                <w:sz w:val="40"/>
+                <w:szCs w:val="40"/>
+                <w:lang w:val="en-IN" w:eastAsia="en-IN"/>
+              </w:rPr>
+              <w:t>sû</w:t>
+            </w:r>
+            <w:r>
+              <w:rPr>
+                <w:rFonts w:ascii="BRH Malayalam Extra" w:hAnsi="BRH Malayalam Extra" w:cs="BRH Malayalam Extra"/>
+                <w:sz w:val="33"/>
+                <w:szCs w:val="40"/>
+                <w:lang w:val="en-IN" w:eastAsia="en-IN"/>
+              </w:rPr>
+              <w:t>–</w:t>
+            </w:r>
+            <w:r>
+              <w:rPr>
+                <w:rFonts w:ascii="BRH Malayalam Extra" w:hAnsi="BRH Malayalam Extra" w:cs="BRH Malayalam Extra"/>
+                <w:sz w:val="40"/>
+                <w:szCs w:val="40"/>
+                <w:lang w:val="en-IN" w:eastAsia="en-IN"/>
+              </w:rPr>
+              <w:t xml:space="preserve">ªKx CZy— </w:t>
+            </w:r>
+          </w:p>
+          <w:p>
+            <w:pPr>
+              <w:widowControl w:val="0"/>
+              <w:autoSpaceDE w:val="0"/>
+              <w:autoSpaceDN w:val="0"/>
+              <w:adjustRightInd w:val="0"/>
+              <w:spacing w:before="0" w:line="240" w:lineRule="auto"/>
+              <w:ind w:right="-138"/>
+              <w:rPr>
+                <w:rFonts w:ascii="BRH Malayalam Extra" w:hAnsi="BRH Malayalam Extra" w:cs="BRH Malayalam Extra"/>
+                <w:color w:val="000000"/>
+                <w:sz w:val="40"/>
+                <w:szCs w:val="40"/>
+                <w:lang w:val="en-IN" w:eastAsia="en-IN"/>
+              </w:rPr>
+            </w:pPr>
+            <w:r>
+              <w:rPr>
+                <w:rFonts w:ascii="BRH Malayalam Extra" w:hAnsi="BRH Malayalam Extra" w:cs="BRH Malayalam Extra"/>
+                <w:sz w:val="40"/>
+                <w:szCs w:val="40"/>
+                <w:highlight w:val="yellow"/>
+                <w:lang w:val="en-IN" w:eastAsia="en-IN"/>
+              </w:rPr>
+              <w:t>s¢</w:t>
+            </w:r>
+            <w:r>
+              <w:rPr>
+                <w:rFonts w:ascii="BRH Malayalam Extra" w:hAnsi="BRH Malayalam Extra" w:cs="BRH Malayalam Extra"/>
+                <w:sz w:val="40"/>
+                <w:szCs w:val="40"/>
+                <w:lang w:val="en-IN" w:eastAsia="en-IN"/>
+              </w:rPr>
+              <w:t xml:space="preserve"> - A</w:t>
+            </w:r>
+            <w:r>
+              <w:rPr>
+                <w:rFonts w:ascii="BRH Malayalam Extra" w:hAnsi="BRH Malayalam Extra" w:cs="BRH Malayalam Extra"/>
+                <w:sz w:val="33"/>
+                <w:szCs w:val="40"/>
+                <w:lang w:val="en-IN" w:eastAsia="en-IN"/>
+              </w:rPr>
+              <w:t>–</w:t>
+            </w:r>
+            <w:r>
+              <w:rPr>
+                <w:rFonts w:ascii="BRH Malayalam Extra" w:hAnsi="BRH Malayalam Extra" w:cs="BRH Malayalam Extra"/>
+                <w:sz w:val="40"/>
+                <w:szCs w:val="40"/>
+                <w:lang w:val="en-IN" w:eastAsia="en-IN"/>
+              </w:rPr>
+              <w:t>ªKxJ ||</w:t>
+            </w:r>
+          </w:p>
+        </w:tc>
+        <w:tc>
+          <w:tcPr>
+            <w:tcW w:w="4819" w:type="dxa"/>
+            <w:tcBorders>
+              <w:top w:val="single" w:sz="4" w:space="0" w:color="000000"/>
+              <w:left w:val="single" w:sz="4" w:space="0" w:color="000000"/>
+              <w:bottom w:val="single" w:sz="4" w:space="0" w:color="auto"/>
+              <w:right w:val="single" w:sz="4" w:space="0" w:color="000000"/>
+            </w:tcBorders>
+            <w:shd w:val="clear" w:color="auto" w:fill="auto"/>
+          </w:tcPr>
+          <w:p>
+            <w:pPr>
+              <w:widowControl w:val="0"/>
+              <w:autoSpaceDE w:val="0"/>
+              <w:autoSpaceDN w:val="0"/>
+              <w:adjustRightInd w:val="0"/>
+              <w:spacing w:before="0" w:line="240" w:lineRule="auto"/>
+              <w:rPr>
+                <w:rFonts w:ascii="BRH Malayalam Extra" w:hAnsi="BRH Malayalam Extra" w:cs="BRH Malayalam Extra"/>
+                <w:sz w:val="40"/>
+                <w:szCs w:val="40"/>
+                <w:lang w:val="en-IN" w:eastAsia="en-IN"/>
+              </w:rPr>
+            </w:pPr>
+            <w:r>
+              <w:rPr>
+                <w:rFonts w:ascii="BRH Malayalam Extra" w:hAnsi="BRH Malayalam Extra" w:cs="BRH Malayalam Extra"/>
+                <w:sz w:val="40"/>
+                <w:szCs w:val="40"/>
+                <w:lang w:val="en-IN" w:eastAsia="en-IN"/>
+              </w:rPr>
+              <w:t>sû</w:t>
+            </w:r>
+            <w:r>
+              <w:rPr>
+                <w:rFonts w:ascii="BRH Malayalam Extra" w:hAnsi="BRH Malayalam Extra" w:cs="BRH Malayalam Extra"/>
+                <w:sz w:val="33"/>
+                <w:szCs w:val="40"/>
+                <w:lang w:val="en-IN" w:eastAsia="en-IN"/>
+              </w:rPr>
+              <w:t>–</w:t>
+            </w:r>
+            <w:r>
+              <w:rPr>
+                <w:rFonts w:ascii="BRH Malayalam Extra" w:hAnsi="BRH Malayalam Extra" w:cs="BRH Malayalam Extra"/>
+                <w:sz w:val="40"/>
+                <w:szCs w:val="40"/>
+                <w:lang w:val="en-IN" w:eastAsia="en-IN"/>
+              </w:rPr>
+              <w:t xml:space="preserve">ªKx CZy— </w:t>
+            </w:r>
+          </w:p>
+          <w:p>
+            <w:pPr>
+              <w:widowControl w:val="0"/>
+              <w:autoSpaceDE w:val="0"/>
+              <w:autoSpaceDN w:val="0"/>
+              <w:adjustRightInd w:val="0"/>
+              <w:spacing w:before="0" w:line="240" w:lineRule="auto"/>
+              <w:rPr>
+                <w:rFonts w:ascii="BRH Malayalam Extra" w:hAnsi="BRH Malayalam Extra" w:cs="BRH Malayalam Extra"/>
+                <w:color w:val="000000"/>
+                <w:sz w:val="40"/>
+                <w:szCs w:val="40"/>
+                <w:lang w:val="en-IN" w:eastAsia="en-IN"/>
+              </w:rPr>
+            </w:pPr>
+            <w:r>
+              <w:rPr>
+                <w:rFonts w:ascii="BRH Malayalam Extra" w:hAnsi="BRH Malayalam Extra" w:cs="BRH Malayalam Extra"/>
                 <w:sz w:val="40"/>
                 <w:szCs w:val="40"/>
                 <w:highlight w:val="green"/>
@@ -1015,7 +1411,7 @@
         </w:tc>
       </w:tr>
     </w:tbl>
-    <w:bookmarkEnd w:id="2"/>
+    <w:bookmarkEnd w:id="3"/>
     <w:p>
       <w:pPr>
         <w:jc w:val="center"/>
@@ -1301,6 +1697,7 @@
                 <w:sz w:val="32"/>
                 <w:szCs w:val="32"/>
               </w:rPr>
+              <w:lastRenderedPageBreak/>
               <w:t>None</w:t>
             </w:r>
           </w:p>
@@ -1438,7 +1835,6 @@
           <w:szCs w:val="32"/>
           <w:u w:val="single"/>
         </w:rPr>
-        <w:lastRenderedPageBreak/>
         <w:t xml:space="preserve">TS Pada Paatam </w:t>
       </w:r>
       <w:r>
@@ -2682,6 +3078,7 @@
                 <w:sz w:val="28"/>
                 <w:szCs w:val="28"/>
               </w:rPr>
+              <w:lastRenderedPageBreak/>
               <w:t>TS 1.7.1.4</w:t>
             </w:r>
             <w:r>
@@ -3890,6 +4287,7 @@
                 <w:sz w:val="28"/>
                 <w:szCs w:val="28"/>
               </w:rPr>
+              <w:lastRenderedPageBreak/>
               <w:t>TS 1.7.1.4</w:t>
             </w:r>
             <w:r>
@@ -4539,7 +4937,6 @@
                 <w:sz w:val="28"/>
                 <w:szCs w:val="28"/>
               </w:rPr>
-              <w:lastRenderedPageBreak/>
               <w:t>TS 1.7.</w:t>
             </w:r>
             <w:r>
@@ -6749,7 +7146,6 @@
                 <w:sz w:val="28"/>
                 <w:szCs w:val="28"/>
               </w:rPr>
-              <w:lastRenderedPageBreak/>
               <w:t>TS 1.7.1.4</w:t>
             </w:r>
             <w:r>
@@ -7814,13 +8210,15 @@
                 <w:rFonts w:ascii="BRH Devanagari Extra" w:hAnsi="BRH Devanagari Extra" w:cs="BRH Devanagari Extra"/>
                 <w:sz w:val="40"/>
                 <w:szCs w:val="40"/>
-              </w:rPr>
-            </w:pPr>
-            <w:r>
-              <w:rPr>
-                <w:rFonts w:ascii="BRH Malayalam Extra" w:hAnsi="BRH Malayalam Extra" w:cs="BRH Malayalam Extra"/>
-                <w:sz w:val="40"/>
-                <w:szCs w:val="36"/>
+                <w:lang w:val="it-IT"/>
+              </w:rPr>
+            </w:pPr>
+            <w:r>
+              <w:rPr>
+                <w:rFonts w:ascii="BRH Malayalam Extra" w:hAnsi="BRH Malayalam Extra" w:cs="BRH Malayalam Extra"/>
+                <w:sz w:val="40"/>
+                <w:szCs w:val="36"/>
+                <w:lang w:val="it-IT"/>
               </w:rPr>
               <w:t>h¢</w:t>
             </w:r>
@@ -7829,14 +8227,16 @@
                 <w:rFonts w:ascii="BRH Malayalam Extra" w:hAnsi="BRH Malayalam Extra" w:cs="BRH Malayalam Extra"/>
                 <w:sz w:val="32"/>
                 <w:szCs w:val="36"/>
-              </w:rPr>
-              <w:t>–</w:t>
-            </w:r>
-            <w:r>
-              <w:rPr>
-                <w:rFonts w:ascii="BRH Malayalam Extra" w:hAnsi="BRH Malayalam Extra" w:cs="BRH Malayalam Extra"/>
-                <w:sz w:val="40"/>
-                <w:szCs w:val="36"/>
+                <w:lang w:val="it-IT"/>
+              </w:rPr>
+              <w:t>–</w:t>
+            </w:r>
+            <w:r>
+              <w:rPr>
+                <w:rFonts w:ascii="BRH Malayalam Extra" w:hAnsi="BRH Malayalam Extra" w:cs="BRH Malayalam Extra"/>
+                <w:sz w:val="40"/>
+                <w:szCs w:val="36"/>
+                <w:lang w:val="it-IT"/>
               </w:rPr>
               <w:t>Zxdy— öp</w:t>
             </w:r>
@@ -7845,14 +8245,16 @@
                 <w:rFonts w:ascii="BRH Malayalam Extra" w:hAnsi="BRH Malayalam Extra" w:cs="BRH Malayalam Extra"/>
                 <w:sz w:val="32"/>
                 <w:szCs w:val="36"/>
-              </w:rPr>
-              <w:t>–</w:t>
-            </w:r>
-            <w:r>
-              <w:rPr>
-                <w:rFonts w:ascii="BRH Malayalam Extra" w:hAnsi="BRH Malayalam Extra" w:cs="BRH Malayalam Extra"/>
-                <w:sz w:val="40"/>
-                <w:szCs w:val="36"/>
+                <w:lang w:val="it-IT"/>
+              </w:rPr>
+              <w:t>–</w:t>
+            </w:r>
+            <w:r>
+              <w:rPr>
+                <w:rFonts w:ascii="BRH Malayalam Extra" w:hAnsi="BRH Malayalam Extra" w:cs="BRH Malayalam Extra"/>
+                <w:sz w:val="40"/>
+                <w:szCs w:val="36"/>
+                <w:lang w:val="it-IT"/>
               </w:rPr>
               <w:t>Zi¡—</w:t>
             </w:r>
@@ -7862,6 +8264,7 @@
                 <w:sz w:val="40"/>
                 <w:szCs w:val="36"/>
                 <w:highlight w:val="green"/>
+                <w:lang w:val="it-IT"/>
               </w:rPr>
               <w:t>e</w:t>
             </w:r>
@@ -7870,14 +8273,16 @@
                 <w:rFonts w:ascii="BRH Malayalam Extra" w:hAnsi="BRH Malayalam Extra" w:cs="BRH Malayalam Extra"/>
                 <w:sz w:val="32"/>
                 <w:szCs w:val="36"/>
-              </w:rPr>
-              <w:t>–</w:t>
-            </w:r>
-            <w:r>
-              <w:rPr>
-                <w:rFonts w:ascii="BRH Malayalam Extra" w:hAnsi="BRH Malayalam Extra" w:cs="BRH Malayalam Extra"/>
-                <w:sz w:val="40"/>
-                <w:szCs w:val="36"/>
+                <w:lang w:val="it-IT"/>
+              </w:rPr>
+              <w:t>–</w:t>
+            </w:r>
+            <w:r>
+              <w:rPr>
+                <w:rFonts w:ascii="BRH Malayalam Extra" w:hAnsi="BRH Malayalam Extra" w:cs="BRH Malayalam Extra"/>
+                <w:sz w:val="40"/>
+                <w:szCs w:val="36"/>
+                <w:lang w:val="it-IT"/>
               </w:rPr>
               <w:t>jÇ</w:t>
             </w:r>
@@ -7886,14 +8291,16 @@
                 <w:rFonts w:ascii="BRH Malayalam Extra" w:hAnsi="BRH Malayalam Extra" w:cs="BRH Malayalam Extra"/>
                 <w:sz w:val="32"/>
                 <w:szCs w:val="36"/>
-              </w:rPr>
-              <w:t>–</w:t>
-            </w:r>
-            <w:r>
-              <w:rPr>
-                <w:rFonts w:ascii="BRH Malayalam Extra" w:hAnsi="BRH Malayalam Extra" w:cs="BRH Malayalam Extra"/>
-                <w:sz w:val="40"/>
-                <w:szCs w:val="36"/>
+                <w:lang w:val="it-IT"/>
+              </w:rPr>
+              <w:t>–</w:t>
+            </w:r>
+            <w:r>
+              <w:rPr>
+                <w:rFonts w:ascii="BRH Malayalam Extra" w:hAnsi="BRH Malayalam Extra" w:cs="BRH Malayalam Extra"/>
+                <w:sz w:val="40"/>
+                <w:szCs w:val="36"/>
+                <w:lang w:val="it-IT"/>
               </w:rPr>
               <w:t>id¢e—</w:t>
             </w:r>
@@ -8537,6 +8944,7 @@
           <w:b/>
           <w:bCs/>
         </w:rPr>
+        <w:lastRenderedPageBreak/>
         <w:t>(ignore those which are already incorporated in your book’s version and date)</w:t>
       </w:r>
     </w:p>
@@ -8706,7 +9114,6 @@
                 <w:szCs w:val="36"/>
                 <w:lang w:eastAsia="en-IN" w:bidi="ml-IN"/>
               </w:rPr>
-              <w:lastRenderedPageBreak/>
               <w:t xml:space="preserve">3rd </w:t>
             </w:r>
             <w:r>
@@ -8740,7 +9147,6 @@
                 <w:sz w:val="36"/>
                 <w:szCs w:val="36"/>
               </w:rPr>
-              <w:lastRenderedPageBreak/>
               <w:t>tû¥jZxe</w:t>
             </w:r>
             <w:r>
@@ -10379,6 +10785,7 @@
                 <w:sz w:val="32"/>
                 <w:szCs w:val="36"/>
               </w:rPr>
+              <w:lastRenderedPageBreak/>
               <w:t>1.7.4.</w:t>
             </w:r>
             <w:r>
@@ -10737,7 +11144,6 @@
                 <w:sz w:val="32"/>
                 <w:szCs w:val="36"/>
               </w:rPr>
-              <w:lastRenderedPageBreak/>
               <w:t>1.7.</w:t>
             </w:r>
             <w:r>
@@ -12551,6 +12957,7 @@
                 <w:szCs w:val="36"/>
                 <w:lang w:eastAsia="en-IN" w:bidi="ml-IN"/>
               </w:rPr>
+              <w:lastRenderedPageBreak/>
               <w:t>4</w:t>
             </w:r>
             <w:r>
@@ -12604,6 +13011,7 @@
                 <w:highlight w:val="yellow"/>
                 <w:lang w:val="en-IN" w:eastAsia="en-IN"/>
               </w:rPr>
+              <w:lastRenderedPageBreak/>
               <w:t>h¡</w:t>
             </w:r>
             <w:r>
@@ -12661,7 +13069,17 @@
                 <w:szCs w:val="40"/>
                 <w:lang w:val="en-IN" w:eastAsia="en-IN"/>
               </w:rPr>
-              <w:t xml:space="preserve">iyZy— h¡pd - sb˜I | CöÉx—j | R¡ræ˜I | </w:t>
+              <w:t xml:space="preserve">iyZy— h¡pd - sb˜I | </w:t>
+            </w:r>
+            <w:r>
+              <w:rPr>
+                <w:rFonts w:ascii="BRH Malayalam Extra" w:hAnsi="BRH Malayalam Extra" w:cs="BRH Malayalam Extra"/>
+                <w:sz w:val="36"/>
+                <w:szCs w:val="40"/>
+                <w:lang w:val="en-IN" w:eastAsia="en-IN"/>
+              </w:rPr>
+              <w:lastRenderedPageBreak/>
+              <w:t xml:space="preserve">CöÉx—j | R¡ræ˜I | </w:t>
             </w:r>
           </w:p>
         </w:tc>
@@ -12696,6 +13114,7 @@
                 <w:highlight w:val="green"/>
                 <w:lang w:val="en-IN" w:eastAsia="en-IN"/>
               </w:rPr>
+              <w:lastRenderedPageBreak/>
               <w:t>h¡</w:t>
             </w:r>
             <w:r>
@@ -12773,7 +13192,17 @@
                 <w:szCs w:val="40"/>
                 <w:lang w:val="en-IN" w:eastAsia="en-IN"/>
               </w:rPr>
-              <w:t xml:space="preserve">iyZy— h¡pd-sb˜I | CöÉx—j | R¡ræ˜I | </w:t>
+              <w:t xml:space="preserve">iyZy— h¡pd-sb˜I | </w:t>
+            </w:r>
+            <w:r>
+              <w:rPr>
+                <w:rFonts w:ascii="BRH Malayalam Extra" w:hAnsi="BRH Malayalam Extra" w:cs="BRH Malayalam Extra"/>
+                <w:sz w:val="40"/>
+                <w:szCs w:val="40"/>
+                <w:lang w:val="en-IN" w:eastAsia="en-IN"/>
+              </w:rPr>
+              <w:lastRenderedPageBreak/>
+              <w:t xml:space="preserve">CöÉx—j | R¡ræ˜I | </w:t>
             </w:r>
           </w:p>
         </w:tc>
@@ -12814,6 +13243,7 @@
                 <w:sz w:val="32"/>
                 <w:szCs w:val="36"/>
               </w:rPr>
+              <w:lastRenderedPageBreak/>
               <w:t>1.7.1</w:t>
             </w:r>
             <w:r>
@@ -13091,7 +13521,6 @@
                 <w:sz w:val="32"/>
                 <w:szCs w:val="36"/>
               </w:rPr>
-              <w:lastRenderedPageBreak/>
               <w:t>1.7.1</w:t>
             </w:r>
             <w:r>
@@ -14188,6 +14617,7 @@
                 <w:sz w:val="28"/>
                 <w:szCs w:val="28"/>
               </w:rPr>
+              <w:lastRenderedPageBreak/>
               <w:t xml:space="preserve">1.7.3.3 </w:t>
             </w:r>
             <w:r>
@@ -14381,7 +14811,6 @@
                 <w:szCs w:val="28"/>
                 <w:lang w:eastAsia="en-IN"/>
               </w:rPr>
-              <w:lastRenderedPageBreak/>
               <w:t>T.S.1.7.4.3 - padam</w:t>
             </w:r>
           </w:p>

</xml_diff>

<commit_message>
nmv 24 06 2023
</commit_message>
<xml_diff>
--- a/TS-Padam/TS-1.7/TS 1.7 Malayalam Pada Paatam Corrections.docx
+++ b/TS-Padam/TS-1.7/TS 1.7 Malayalam Pada Paatam Corrections.docx
@@ -299,27 +299,7 @@
                 <w:sz w:val="28"/>
                 <w:szCs w:val="28"/>
               </w:rPr>
-              <w:t>1</w:t>
-            </w:r>
-            <w:r>
-              <w:rPr>
-                <w:rFonts w:cs="Arial"/>
-                <w:b/>
-                <w:bCs/>
-                <w:sz w:val="28"/>
-                <w:szCs w:val="28"/>
-              </w:rPr>
-              <w:t>.</w:t>
-            </w:r>
-            <w:r>
-              <w:rPr>
-                <w:rFonts w:cs="Arial"/>
-                <w:b/>
-                <w:bCs/>
-                <w:sz w:val="28"/>
-                <w:szCs w:val="28"/>
-              </w:rPr>
-              <w:t>1</w:t>
+              <w:t>1.1</w:t>
             </w:r>
             <w:r>
               <w:rPr>
@@ -1048,7 +1028,7 @@
       </w:tr>
       <w:tr>
         <w:trPr>
-          <w:trHeight w:val="1303"/>
+          <w:trHeight w:val="1483"/>
         </w:trPr>
         <w:tc>
           <w:tcPr>

</xml_diff>

<commit_message>
nmv 10 06 2024
</commit_message>
<xml_diff>
--- a/TS-Padam/TS-1.7/TS 1.7 Malayalam Pada Paatam Corrections.docx
+++ b/TS-Padam/TS-1.7/TS 1.7 Malayalam Pada Paatam Corrections.docx
@@ -1,6 +1,6 @@
 
 <file path=word/document.xml><?xml version="1.0" encoding="utf-8"?>
-<w:document xmlns:wpc="http://schemas.microsoft.com/office/word/2010/wordprocessingCanvas" xmlns:cx="http://schemas.microsoft.com/office/drawing/2014/chartex" xmlns:cx1="http://schemas.microsoft.com/office/drawing/2015/9/8/chartex" xmlns:cx2="http://schemas.microsoft.com/office/drawing/2015/10/21/chartex" xmlns:cx3="http://schemas.microsoft.com/office/drawing/2016/5/9/chartex" xmlns:cx4="http://schemas.microsoft.com/office/drawing/2016/5/10/chartex" xmlns:cx5="http://schemas.microsoft.com/office/drawing/2016/5/11/chartex" xmlns:cx6="http://schemas.microsoft.com/office/drawing/2016/5/12/chartex" xmlns:cx7="http://schemas.microsoft.com/office/drawing/2016/5/13/chartex" xmlns:cx8="http://schemas.microsoft.com/office/drawing/2016/5/14/chartex" xmlns:mc="http://schemas.openxmlformats.org/markup-compatibility/2006" xmlns:aink="http://schemas.microsoft.com/office/drawing/2016/ink" xmlns:am3d="http://schemas.microsoft.com/office/drawing/2017/model3d" xmlns:o="urn:schemas-microsoft-com:office:office" xmlns:oel="http://schemas.microsoft.com/office/2019/extlst" xmlns:r="http://schemas.openxmlformats.org/officeDocument/2006/relationships" xmlns:m="http://schemas.openxmlformats.org/officeDocument/2006/math" xmlns:v="urn:schemas-microsoft-com:vml" xmlns:wp14="http://schemas.microsoft.com/office/word/2010/wordprocessingDrawing" xmlns:wp="http://schemas.openxmlformats.org/drawingml/2006/wordprocessingDrawing" xmlns:w10="urn:schemas-microsoft-com:office:word" xmlns:w="http://schemas.openxmlformats.org/wordprocessingml/2006/main" xmlns:w14="http://schemas.microsoft.com/office/word/2010/wordml" xmlns:w15="http://schemas.microsoft.com/office/word/2012/wordml" xmlns:w16cex="http://schemas.microsoft.com/office/word/2018/wordml/cex" xmlns:w16cid="http://schemas.microsoft.com/office/word/2016/wordml/cid" xmlns:w16="http://schemas.microsoft.com/office/word/2018/wordml" xmlns:w16sdtdh="http://schemas.microsoft.com/office/word/2020/wordml/sdtdatahash" xmlns:w16se="http://schemas.microsoft.com/office/word/2015/wordml/symex" xmlns:wpg="http://schemas.microsoft.com/office/word/2010/wordprocessingGroup" xmlns:wpi="http://schemas.microsoft.com/office/word/2010/wordprocessingInk" xmlns:wne="http://schemas.microsoft.com/office/word/2006/wordml" xmlns:wps="http://schemas.microsoft.com/office/word/2010/wordprocessingShape" mc:Ignorable="w14 w15 w16se w16cid w16 w16cex w16sdtdh wp14">
+<w:document xmlns:wpc="http://schemas.microsoft.com/office/word/2010/wordprocessingCanvas" xmlns:cx="http://schemas.microsoft.com/office/drawing/2014/chartex" xmlns:cx1="http://schemas.microsoft.com/office/drawing/2015/9/8/chartex" xmlns:cx2="http://schemas.microsoft.com/office/drawing/2015/10/21/chartex" xmlns:cx3="http://schemas.microsoft.com/office/drawing/2016/5/9/chartex" xmlns:cx4="http://schemas.microsoft.com/office/drawing/2016/5/10/chartex" xmlns:cx5="http://schemas.microsoft.com/office/drawing/2016/5/11/chartex" xmlns:cx6="http://schemas.microsoft.com/office/drawing/2016/5/12/chartex" xmlns:cx7="http://schemas.microsoft.com/office/drawing/2016/5/13/chartex" xmlns:cx8="http://schemas.microsoft.com/office/drawing/2016/5/14/chartex" xmlns:mc="http://schemas.openxmlformats.org/markup-compatibility/2006" xmlns:aink="http://schemas.microsoft.com/office/drawing/2016/ink" xmlns:am3d="http://schemas.microsoft.com/office/drawing/2017/model3d" xmlns:o="urn:schemas-microsoft-com:office:office" xmlns:oel="http://schemas.microsoft.com/office/2019/extlst" xmlns:r="http://schemas.openxmlformats.org/officeDocument/2006/relationships" xmlns:m="http://schemas.openxmlformats.org/officeDocument/2006/math" xmlns:v="urn:schemas-microsoft-com:vml" xmlns:wp14="http://schemas.microsoft.com/office/word/2010/wordprocessingDrawing" xmlns:wp="http://schemas.openxmlformats.org/drawingml/2006/wordprocessingDrawing" xmlns:w10="urn:schemas-microsoft-com:office:word" xmlns:w="http://schemas.openxmlformats.org/wordprocessingml/2006/main" xmlns:w14="http://schemas.microsoft.com/office/word/2010/wordml" xmlns:w15="http://schemas.microsoft.com/office/word/2012/wordml" xmlns:w16cex="http://schemas.microsoft.com/office/word/2018/wordml/cex" xmlns:w16cid="http://schemas.microsoft.com/office/word/2016/wordml/cid" xmlns:w16="http://schemas.microsoft.com/office/word/2018/wordml" xmlns:w16du="http://schemas.microsoft.com/office/word/2023/wordml/word16du" xmlns:w16sdtdh="http://schemas.microsoft.com/office/word/2020/wordml/sdtdatahash" xmlns:w16se="http://schemas.microsoft.com/office/word/2015/wordml/symex" xmlns:wpg="http://schemas.microsoft.com/office/word/2010/wordprocessingGroup" xmlns:wpi="http://schemas.microsoft.com/office/word/2010/wordprocessingInk" xmlns:wne="http://schemas.microsoft.com/office/word/2006/wordml" xmlns:wps="http://schemas.microsoft.com/office/word/2010/wordprocessingShape" mc:Ignorable="w14 w15 w16se w16cid w16 w16cex w16sdtdh w16du wp14">
   <w:body>
     <w:p>
       <w:pPr>
@@ -14,6 +14,372 @@
         </w:rPr>
       </w:pPr>
       <w:bookmarkStart w:id="0" w:name="_Hlk121334197"/>
+      <w:r>
+        <w:rPr>
+          <w:b/>
+          <w:bCs/>
+          <w:sz w:val="32"/>
+          <w:szCs w:val="32"/>
+          <w:u w:val="single"/>
+        </w:rPr>
+        <w:t>TS Pada Paatam – TS 1.</w:t>
+      </w:r>
+      <w:r>
+        <w:rPr>
+          <w:b/>
+          <w:bCs/>
+          <w:sz w:val="32"/>
+          <w:szCs w:val="32"/>
+          <w:u w:val="single"/>
+        </w:rPr>
+        <w:t>7</w:t>
+      </w:r>
+      <w:r>
+        <w:rPr>
+          <w:b/>
+          <w:bCs/>
+          <w:sz w:val="32"/>
+          <w:szCs w:val="32"/>
+          <w:u w:val="single"/>
+        </w:rPr>
+        <w:t xml:space="preserve"> </w:t>
+      </w:r>
+      <w:r>
+        <w:rPr>
+          <w:b/>
+          <w:bCs/>
+          <w:sz w:val="32"/>
+          <w:szCs w:val="32"/>
+          <w:u w:val="single"/>
+        </w:rPr>
+        <w:t>Malayalam</w:t>
+      </w:r>
+      <w:r>
+        <w:rPr>
+          <w:b/>
+          <w:bCs/>
+          <w:sz w:val="32"/>
+          <w:szCs w:val="32"/>
+          <w:u w:val="single"/>
+        </w:rPr>
+        <w:t xml:space="preserve"> Corrections –</w:t>
+      </w:r>
+      <w:r>
+        <w:rPr>
+          <w:b/>
+          <w:bCs/>
+          <w:sz w:val="32"/>
+          <w:szCs w:val="32"/>
+          <w:u w:val="single"/>
+        </w:rPr>
+        <w:t xml:space="preserve"> </w:t>
+      </w:r>
+      <w:r>
+        <w:rPr>
+          <w:b/>
+          <w:bCs/>
+          <w:sz w:val="32"/>
+          <w:szCs w:val="32"/>
+          <w:u w:val="single"/>
+        </w:rPr>
+        <w:t xml:space="preserve">Observed till </w:t>
+      </w:r>
+      <w:r>
+        <w:rPr>
+          <w:b/>
+          <w:bCs/>
+          <w:sz w:val="32"/>
+          <w:szCs w:val="32"/>
+          <w:u w:val="single"/>
+        </w:rPr>
+        <w:t>30th June 2024</w:t>
+      </w:r>
+    </w:p>
+    <w:p>
+      <w:pPr>
+        <w:spacing w:before="0" w:line="240" w:lineRule="auto"/>
+        <w:jc w:val="center"/>
+        <w:rPr>
+          <w:bCs/>
+          <w:sz w:val="32"/>
+          <w:szCs w:val="32"/>
+        </w:rPr>
+      </w:pPr>
+      <w:r>
+        <w:rPr>
+          <w:bCs/>
+          <w:sz w:val="32"/>
+          <w:szCs w:val="32"/>
+        </w:rPr>
+        <w:t>(ignore those which are already incorporated in your book’s version and date)</w:t>
+      </w:r>
+    </w:p>
+    <w:tbl>
+      <w:tblPr>
+        <w:tblW w:w="13750" w:type="dxa"/>
+        <w:tblInd w:w="-714" w:type="dxa"/>
+        <w:tblBorders>
+          <w:top w:val="single" w:sz="4" w:space="0" w:color="000000"/>
+          <w:left w:val="single" w:sz="4" w:space="0" w:color="000000"/>
+          <w:bottom w:val="single" w:sz="4" w:space="0" w:color="000000"/>
+          <w:right w:val="single" w:sz="4" w:space="0" w:color="000000"/>
+          <w:insideH w:val="single" w:sz="4" w:space="0" w:color="000000"/>
+          <w:insideV w:val="single" w:sz="4" w:space="0" w:color="000000"/>
+        </w:tblBorders>
+        <w:tblLook w:val="04A0" w:firstRow="1" w:lastRow="0" w:firstColumn="1" w:lastColumn="0" w:noHBand="0" w:noVBand="1"/>
+      </w:tblPr>
+      <w:tblGrid>
+        <w:gridCol w:w="3970"/>
+        <w:gridCol w:w="5244"/>
+        <w:gridCol w:w="4536"/>
+      </w:tblGrid>
+      <w:tr>
+        <w:tc>
+          <w:tcPr>
+            <w:tcW w:w="3970" w:type="dxa"/>
+          </w:tcPr>
+          <w:p>
+            <w:pPr>
+              <w:spacing w:before="0" w:line="240" w:lineRule="auto"/>
+              <w:jc w:val="center"/>
+              <w:rPr>
+                <w:sz w:val="32"/>
+                <w:szCs w:val="32"/>
+              </w:rPr>
+            </w:pPr>
+            <w:r>
+              <w:rPr>
+                <w:sz w:val="32"/>
+                <w:szCs w:val="32"/>
+              </w:rPr>
+              <w:t>Section, Paragraph</w:t>
+            </w:r>
+          </w:p>
+          <w:p>
+            <w:pPr>
+              <w:spacing w:before="0" w:line="240" w:lineRule="auto"/>
+              <w:jc w:val="center"/>
+              <w:rPr>
+                <w:sz w:val="32"/>
+                <w:szCs w:val="32"/>
+              </w:rPr>
+            </w:pPr>
+            <w:r>
+              <w:rPr>
+                <w:sz w:val="32"/>
+                <w:szCs w:val="32"/>
+              </w:rPr>
+              <w:t>Reference</w:t>
+            </w:r>
+          </w:p>
+        </w:tc>
+        <w:tc>
+          <w:tcPr>
+            <w:tcW w:w="5244" w:type="dxa"/>
+          </w:tcPr>
+          <w:p>
+            <w:pPr>
+              <w:spacing w:before="0" w:line="240" w:lineRule="auto"/>
+              <w:jc w:val="center"/>
+              <w:rPr>
+                <w:sz w:val="32"/>
+                <w:szCs w:val="32"/>
+              </w:rPr>
+            </w:pPr>
+            <w:r>
+              <w:rPr>
+                <w:sz w:val="32"/>
+                <w:szCs w:val="32"/>
+              </w:rPr>
+              <w:t>As Printed</w:t>
+            </w:r>
+          </w:p>
+        </w:tc>
+        <w:tc>
+          <w:tcPr>
+            <w:tcW w:w="4536" w:type="dxa"/>
+          </w:tcPr>
+          <w:p>
+            <w:pPr>
+              <w:spacing w:before="0" w:line="240" w:lineRule="auto"/>
+              <w:ind w:left="-183" w:right="-18"/>
+              <w:jc w:val="center"/>
+              <w:rPr>
+                <w:sz w:val="32"/>
+                <w:szCs w:val="32"/>
+              </w:rPr>
+            </w:pPr>
+            <w:r>
+              <w:rPr>
+                <w:sz w:val="32"/>
+                <w:szCs w:val="32"/>
+              </w:rPr>
+              <w:t>To be read as or corrected as</w:t>
+            </w:r>
+          </w:p>
+        </w:tc>
+      </w:tr>
+      <w:tr>
+        <w:trPr>
+          <w:trHeight w:val="1020"/>
+        </w:trPr>
+        <w:tc>
+          <w:tcPr>
+            <w:tcW w:w="3970" w:type="dxa"/>
+            <w:tcBorders>
+              <w:top w:val="single" w:sz="4" w:space="0" w:color="000000"/>
+              <w:left w:val="single" w:sz="4" w:space="0" w:color="000000"/>
+              <w:bottom w:val="single" w:sz="4" w:space="0" w:color="auto"/>
+              <w:right w:val="single" w:sz="4" w:space="0" w:color="000000"/>
+            </w:tcBorders>
+            <w:shd w:val="clear" w:color="auto" w:fill="auto"/>
+          </w:tcPr>
+          <w:p>
+            <w:pPr>
+              <w:spacing w:before="0" w:line="240" w:lineRule="auto"/>
+              <w:ind w:left="29"/>
+              <w:jc w:val="center"/>
+              <w:rPr>
+                <w:rFonts w:cs="Arial"/>
+                <w:color w:val="000000"/>
+                <w:sz w:val="32"/>
+                <w:szCs w:val="32"/>
+              </w:rPr>
+            </w:pPr>
+            <w:r>
+              <w:rPr>
+                <w:rFonts w:cs="Arial"/>
+                <w:color w:val="000000"/>
+                <w:sz w:val="32"/>
+                <w:szCs w:val="32"/>
+              </w:rPr>
+              <w:t>None</w:t>
+            </w:r>
+          </w:p>
+        </w:tc>
+        <w:tc>
+          <w:tcPr>
+            <w:tcW w:w="5244" w:type="dxa"/>
+            <w:tcBorders>
+              <w:top w:val="single" w:sz="4" w:space="0" w:color="000000"/>
+              <w:left w:val="single" w:sz="4" w:space="0" w:color="000000"/>
+              <w:bottom w:val="single" w:sz="4" w:space="0" w:color="auto"/>
+              <w:right w:val="single" w:sz="4" w:space="0" w:color="000000"/>
+            </w:tcBorders>
+            <w:shd w:val="clear" w:color="auto" w:fill="auto"/>
+          </w:tcPr>
+          <w:p>
+            <w:pPr>
+              <w:widowControl w:val="0"/>
+              <w:autoSpaceDE w:val="0"/>
+              <w:autoSpaceDN w:val="0"/>
+              <w:adjustRightInd w:val="0"/>
+              <w:spacing w:line="240" w:lineRule="auto"/>
+              <w:ind w:right="-138"/>
+              <w:jc w:val="center"/>
+              <w:rPr>
+                <w:rFonts w:ascii="BRH Malayalam Extra" w:hAnsi="BRH Malayalam Extra" w:cs="BRH Malayalam Extra"/>
+                <w:color w:val="000000"/>
+                <w:sz w:val="40"/>
+                <w:szCs w:val="40"/>
+                <w:lang w:val="en-IN" w:eastAsia="en-IN"/>
+              </w:rPr>
+            </w:pPr>
+            <w:r>
+              <w:rPr>
+                <w:rFonts w:cs="Arial"/>
+                <w:color w:val="000000"/>
+                <w:sz w:val="32"/>
+                <w:szCs w:val="32"/>
+              </w:rPr>
+              <w:t>None</w:t>
+            </w:r>
+          </w:p>
+        </w:tc>
+        <w:tc>
+          <w:tcPr>
+            <w:tcW w:w="4536" w:type="dxa"/>
+            <w:tcBorders>
+              <w:top w:val="single" w:sz="4" w:space="0" w:color="000000"/>
+              <w:left w:val="single" w:sz="4" w:space="0" w:color="000000"/>
+              <w:bottom w:val="single" w:sz="4" w:space="0" w:color="auto"/>
+              <w:right w:val="single" w:sz="4" w:space="0" w:color="000000"/>
+            </w:tcBorders>
+            <w:shd w:val="clear" w:color="auto" w:fill="auto"/>
+          </w:tcPr>
+          <w:p>
+            <w:pPr>
+              <w:widowControl w:val="0"/>
+              <w:autoSpaceDE w:val="0"/>
+              <w:autoSpaceDN w:val="0"/>
+              <w:adjustRightInd w:val="0"/>
+              <w:spacing w:before="0" w:line="240" w:lineRule="auto"/>
+              <w:rPr>
+                <w:rFonts w:ascii="BRH Malayalam Extra" w:hAnsi="BRH Malayalam Extra" w:cs="BRH Malayalam Extra"/>
+                <w:color w:val="000000"/>
+                <w:sz w:val="40"/>
+                <w:szCs w:val="40"/>
+                <w:lang w:val="en-IN" w:eastAsia="en-IN"/>
+              </w:rPr>
+            </w:pPr>
+            <w:r>
+              <w:rPr>
+                <w:rFonts w:cs="Arial"/>
+                <w:color w:val="000000"/>
+                <w:sz w:val="32"/>
+                <w:szCs w:val="32"/>
+              </w:rPr>
+              <w:t>None</w:t>
+            </w:r>
+          </w:p>
+        </w:tc>
+      </w:tr>
+    </w:tbl>
+    <w:p>
+      <w:pPr>
+        <w:jc w:val="center"/>
+        <w:rPr>
+          <w:b/>
+          <w:bCs/>
+          <w:sz w:val="32"/>
+          <w:szCs w:val="32"/>
+          <w:u w:val="single"/>
+        </w:rPr>
+      </w:pPr>
+      <w:r>
+        <w:rPr>
+          <w:b/>
+          <w:bCs/>
+          <w:sz w:val="32"/>
+          <w:szCs w:val="32"/>
+          <w:u w:val="single"/>
+        </w:rPr>
+        <w:t>================</w:t>
+      </w:r>
+    </w:p>
+    <w:p>
+      <w:pPr>
+        <w:jc w:val="center"/>
+        <w:rPr>
+          <w:b/>
+          <w:bCs/>
+          <w:sz w:val="32"/>
+          <w:szCs w:val="32"/>
+          <w:u w:val="single"/>
+        </w:rPr>
+      </w:pPr>
+    </w:p>
+    <w:p>
+      <w:pPr>
+        <w:jc w:val="center"/>
+        <w:rPr>
+          <w:b/>
+          <w:bCs/>
+          <w:sz w:val="32"/>
+          <w:szCs w:val="32"/>
+          <w:u w:val="single"/>
+        </w:rPr>
+      </w:pPr>
       <w:r>
         <w:rPr>
           <w:b/>
@@ -1035,6 +1401,7 @@
                 <w:sz w:val="28"/>
                 <w:szCs w:val="28"/>
               </w:rPr>
+              <w:lastRenderedPageBreak/>
               <w:t>TS 1.7.</w:t>
             </w:r>
             <w:r>
@@ -1417,54 +1784,6 @@
           <w:u w:val="single"/>
         </w:rPr>
       </w:pPr>
-    </w:p>
-    <w:p>
-      <w:pPr>
-        <w:jc w:val="center"/>
-        <w:rPr>
-          <w:b/>
-          <w:bCs/>
-          <w:sz w:val="32"/>
-          <w:szCs w:val="32"/>
-          <w:u w:val="single"/>
-        </w:rPr>
-      </w:pPr>
-    </w:p>
-    <w:p>
-      <w:pPr>
-        <w:jc w:val="center"/>
-        <w:rPr>
-          <w:b/>
-          <w:bCs/>
-          <w:sz w:val="32"/>
-          <w:szCs w:val="32"/>
-          <w:u w:val="single"/>
-        </w:rPr>
-      </w:pPr>
-    </w:p>
-    <w:p>
-      <w:pPr>
-        <w:jc w:val="center"/>
-        <w:rPr>
-          <w:b/>
-          <w:bCs/>
-          <w:sz w:val="32"/>
-          <w:szCs w:val="32"/>
-          <w:u w:val="single"/>
-        </w:rPr>
-      </w:pPr>
-    </w:p>
-    <w:p>
-      <w:pPr>
-        <w:jc w:val="center"/>
-        <w:rPr>
-          <w:b/>
-          <w:bCs/>
-          <w:sz w:val="32"/>
-          <w:szCs w:val="32"/>
-          <w:u w:val="single"/>
-        </w:rPr>
-      </w:pPr>
       <w:r>
         <w:rPr>
           <w:b/>
@@ -1473,7 +1792,6 @@
           <w:szCs w:val="32"/>
           <w:u w:val="single"/>
         </w:rPr>
-        <w:lastRenderedPageBreak/>
         <w:t>TS Pada Paatam – TS 1.</w:t>
       </w:r>
       <w:r>
@@ -2484,6 +2802,7 @@
                 <w:sz w:val="28"/>
                 <w:szCs w:val="28"/>
               </w:rPr>
+              <w:lastRenderedPageBreak/>
               <w:t>TS 1.7.12.2 – Padam</w:t>
             </w:r>
           </w:p>
@@ -2798,19 +3117,6 @@
           <w:u w:val="single"/>
         </w:rPr>
       </w:pPr>
-    </w:p>
-    <w:p>
-      <w:pPr>
-        <w:spacing w:before="0" w:line="240" w:lineRule="auto"/>
-        <w:jc w:val="center"/>
-        <w:rPr>
-          <w:b/>
-          <w:bCs/>
-          <w:sz w:val="32"/>
-          <w:szCs w:val="32"/>
-          <w:u w:val="single"/>
-        </w:rPr>
-      </w:pPr>
       <w:r>
         <w:rPr>
           <w:b/>
@@ -2819,7 +3125,6 @@
           <w:szCs w:val="32"/>
           <w:u w:val="single"/>
         </w:rPr>
-        <w:lastRenderedPageBreak/>
         <w:t xml:space="preserve">TS Pada Paatam </w:t>
       </w:r>
       <w:r>
@@ -3806,6 +4111,7 @@
                 <w:sz w:val="28"/>
                 <w:szCs w:val="32"/>
               </w:rPr>
+              <w:lastRenderedPageBreak/>
               <w:t>Vaakyam Corrections = None</w:t>
             </w:r>
           </w:p>
@@ -3832,6 +4138,7 @@
                 <w:sz w:val="28"/>
                 <w:szCs w:val="32"/>
               </w:rPr>
+              <w:lastRenderedPageBreak/>
               <w:t>Padam Correction = None</w:t>
             </w:r>
           </w:p>
@@ -3974,45 +4281,6 @@
           <w:u w:val="single"/>
         </w:rPr>
       </w:pPr>
-    </w:p>
-    <w:p>
-      <w:pPr>
-        <w:spacing w:before="0" w:line="240" w:lineRule="auto"/>
-        <w:jc w:val="center"/>
-        <w:rPr>
-          <w:b/>
-          <w:bCs/>
-          <w:sz w:val="32"/>
-          <w:szCs w:val="32"/>
-          <w:u w:val="single"/>
-        </w:rPr>
-      </w:pPr>
-    </w:p>
-    <w:p>
-      <w:pPr>
-        <w:spacing w:before="0" w:line="240" w:lineRule="auto"/>
-        <w:jc w:val="center"/>
-        <w:rPr>
-          <w:b/>
-          <w:bCs/>
-          <w:sz w:val="32"/>
-          <w:szCs w:val="32"/>
-          <w:u w:val="single"/>
-        </w:rPr>
-      </w:pPr>
-    </w:p>
-    <w:p>
-      <w:pPr>
-        <w:spacing w:before="0" w:line="240" w:lineRule="auto"/>
-        <w:jc w:val="center"/>
-        <w:rPr>
-          <w:b/>
-          <w:bCs/>
-          <w:sz w:val="32"/>
-          <w:szCs w:val="32"/>
-          <w:u w:val="single"/>
-        </w:rPr>
-      </w:pPr>
       <w:r>
         <w:rPr>
           <w:b/>
@@ -4021,7 +4289,6 @@
           <w:szCs w:val="32"/>
           <w:u w:val="single"/>
         </w:rPr>
-        <w:lastRenderedPageBreak/>
         <w:t xml:space="preserve">TS Pada Paatam </w:t>
       </w:r>
       <w:r>
@@ -4452,7 +4719,25 @@
                 <w:sz w:val="40"/>
                 <w:szCs w:val="36"/>
               </w:rPr>
-              <w:t xml:space="preserve"> - [ ] </w:t>
+              <w:t xml:space="preserve"> - </w:t>
+            </w:r>
+            <w:proofErr w:type="gramStart"/>
+            <w:r>
+              <w:rPr>
+                <w:rFonts w:ascii="BRH Malayalam Extra" w:hAnsi="BRH Malayalam Extra" w:cs="BRH Malayalam Extra"/>
+                <w:sz w:val="40"/>
+                <w:szCs w:val="36"/>
+              </w:rPr>
+              <w:t>[ ]</w:t>
+            </w:r>
+            <w:proofErr w:type="gramEnd"/>
+            <w:r>
+              <w:rPr>
+                <w:rFonts w:ascii="BRH Malayalam Extra" w:hAnsi="BRH Malayalam Extra" w:cs="BRH Malayalam Extra"/>
+                <w:sz w:val="40"/>
+                <w:szCs w:val="36"/>
+              </w:rPr>
+              <w:t xml:space="preserve"> </w:t>
             </w:r>
             <w:r>
               <w:rPr>
@@ -4552,7 +4837,25 @@
                 <w:sz w:val="40"/>
                 <w:szCs w:val="36"/>
               </w:rPr>
-              <w:t xml:space="preserve"> - [ ] </w:t>
+              <w:t xml:space="preserve"> - </w:t>
+            </w:r>
+            <w:proofErr w:type="gramStart"/>
+            <w:r>
+              <w:rPr>
+                <w:rFonts w:ascii="BRH Malayalam Extra" w:hAnsi="BRH Malayalam Extra" w:cs="BRH Malayalam Extra"/>
+                <w:sz w:val="40"/>
+                <w:szCs w:val="36"/>
+              </w:rPr>
+              <w:t>[ ]</w:t>
+            </w:r>
+            <w:proofErr w:type="gramEnd"/>
+            <w:r>
+              <w:rPr>
+                <w:rFonts w:ascii="BRH Malayalam Extra" w:hAnsi="BRH Malayalam Extra" w:cs="BRH Malayalam Extra"/>
+                <w:sz w:val="40"/>
+                <w:szCs w:val="36"/>
+              </w:rPr>
+              <w:t xml:space="preserve"> </w:t>
             </w:r>
             <w:r>
               <w:rPr>
@@ -5589,6 +5892,7 @@
                 <w:szCs w:val="28"/>
               </w:rPr>
             </w:pPr>
+            <w:proofErr w:type="gramStart"/>
             <w:r>
               <w:rPr>
                 <w:rFonts w:cs="Arial"/>
@@ -5605,7 +5909,17 @@
                 <w:sz w:val="28"/>
                 <w:szCs w:val="28"/>
               </w:rPr>
-              <w:t xml:space="preserve"> No. -</w:t>
+              <w:t xml:space="preserve"> No.</w:t>
+            </w:r>
+            <w:proofErr w:type="gramEnd"/>
+            <w:r>
+              <w:rPr>
+                <w:rFonts w:cs="Arial"/>
+                <w:bCs/>
+                <w:sz w:val="28"/>
+                <w:szCs w:val="28"/>
+              </w:rPr>
+              <w:t xml:space="preserve"> -</w:t>
             </w:r>
             <w:r>
               <w:rPr>
@@ -5734,8 +6048,18 @@
                 <w:sz w:val="40"/>
                 <w:szCs w:val="36"/>
               </w:rPr>
-              <w:t>¥K ( )</w:t>
-            </w:r>
+              <w:t xml:space="preserve">¥K </w:t>
+            </w:r>
+            <w:proofErr w:type="gramStart"/>
+            <w:r>
+              <w:rPr>
+                <w:rFonts w:ascii="BRH Malayalam Extra" w:hAnsi="BRH Malayalam Extra" w:cs="BRH Malayalam Extra"/>
+                <w:sz w:val="40"/>
+                <w:szCs w:val="36"/>
+              </w:rPr>
+              <w:t>( )</w:t>
+            </w:r>
+            <w:proofErr w:type="gramEnd"/>
           </w:p>
         </w:tc>
         <w:tc>
@@ -5814,8 +6138,18 @@
                 <w:sz w:val="40"/>
                 <w:szCs w:val="36"/>
               </w:rPr>
-              <w:t>¥K ( )</w:t>
-            </w:r>
+              <w:t xml:space="preserve">¥K </w:t>
+            </w:r>
+            <w:proofErr w:type="gramStart"/>
+            <w:r>
+              <w:rPr>
+                <w:rFonts w:ascii="BRH Malayalam Extra" w:hAnsi="BRH Malayalam Extra" w:cs="BRH Malayalam Extra"/>
+                <w:sz w:val="40"/>
+                <w:szCs w:val="36"/>
+              </w:rPr>
+              <w:t>( )</w:t>
+            </w:r>
+            <w:proofErr w:type="gramEnd"/>
           </w:p>
         </w:tc>
       </w:tr>
@@ -5855,6 +6189,7 @@
                 <w:sz w:val="28"/>
                 <w:szCs w:val="28"/>
               </w:rPr>
+              <w:lastRenderedPageBreak/>
               <w:t>TS 1.7.</w:t>
             </w:r>
             <w:r>
@@ -6360,7 +6695,6 @@
                 <w:sz w:val="28"/>
                 <w:szCs w:val="28"/>
               </w:rPr>
-              <w:lastRenderedPageBreak/>
               <w:t>Panchaati No -</w:t>
             </w:r>
             <w:r>
@@ -6404,7 +6738,6 @@
                 <w:szCs w:val="40"/>
                 <w:lang w:val="en-IN" w:eastAsia="en-IN"/>
               </w:rPr>
-              <w:lastRenderedPageBreak/>
               <w:t>Z¡</w:t>
             </w:r>
             <w:r>
@@ -6466,7 +6799,6 @@
                 <w:szCs w:val="40"/>
                 <w:lang w:val="en-IN" w:eastAsia="en-IN"/>
               </w:rPr>
-              <w:lastRenderedPageBreak/>
               <w:t>Z¡</w:t>
             </w:r>
             <w:r>
@@ -6598,7 +6930,6 @@
                 <w:szCs w:val="40"/>
                 <w:lang w:val="en-IN" w:eastAsia="en-IN"/>
               </w:rPr>
-              <w:lastRenderedPageBreak/>
               <w:t>Z¡</w:t>
             </w:r>
             <w:r>
@@ -6669,7 +7000,6 @@
                 <w:szCs w:val="40"/>
                 <w:lang w:val="en-IN" w:eastAsia="en-IN"/>
               </w:rPr>
-              <w:lastRenderedPageBreak/>
               <w:t>Z¡</w:t>
             </w:r>
             <w:r>
@@ -6788,7 +7118,6 @@
           <w:szCs w:val="32"/>
           <w:u w:val="single"/>
         </w:rPr>
-        <w:lastRenderedPageBreak/>
         <w:t>===================================</w:t>
       </w:r>
     </w:p>
@@ -7305,7 +7634,25 @@
                 <w:sz w:val="40"/>
                 <w:szCs w:val="36"/>
               </w:rPr>
-              <w:t xml:space="preserve"> - [ ] </w:t>
+              <w:t xml:space="preserve"> - </w:t>
+            </w:r>
+            <w:proofErr w:type="gramStart"/>
+            <w:r>
+              <w:rPr>
+                <w:rFonts w:ascii="BRH Malayalam Extra" w:hAnsi="BRH Malayalam Extra" w:cs="BRH Malayalam Extra"/>
+                <w:sz w:val="40"/>
+                <w:szCs w:val="36"/>
+              </w:rPr>
+              <w:t>[ ]</w:t>
+            </w:r>
+            <w:proofErr w:type="gramEnd"/>
+            <w:r>
+              <w:rPr>
+                <w:rFonts w:ascii="BRH Malayalam Extra" w:hAnsi="BRH Malayalam Extra" w:cs="BRH Malayalam Extra"/>
+                <w:sz w:val="40"/>
+                <w:szCs w:val="36"/>
+              </w:rPr>
+              <w:t xml:space="preserve"> </w:t>
             </w:r>
             <w:r>
               <w:rPr>
@@ -7396,7 +7743,25 @@
                 <w:sz w:val="40"/>
                 <w:szCs w:val="36"/>
               </w:rPr>
-              <w:t xml:space="preserve"> - [ ] </w:t>
+              <w:t xml:space="preserve"> - </w:t>
+            </w:r>
+            <w:proofErr w:type="gramStart"/>
+            <w:r>
+              <w:rPr>
+                <w:rFonts w:ascii="BRH Malayalam Extra" w:hAnsi="BRH Malayalam Extra" w:cs="BRH Malayalam Extra"/>
+                <w:sz w:val="40"/>
+                <w:szCs w:val="36"/>
+              </w:rPr>
+              <w:t>[ ]</w:t>
+            </w:r>
+            <w:proofErr w:type="gramEnd"/>
+            <w:r>
+              <w:rPr>
+                <w:rFonts w:ascii="BRH Malayalam Extra" w:hAnsi="BRH Malayalam Extra" w:cs="BRH Malayalam Extra"/>
+                <w:sz w:val="40"/>
+                <w:szCs w:val="36"/>
+              </w:rPr>
+              <w:t xml:space="preserve"> </w:t>
             </w:r>
             <w:r>
               <w:rPr>
@@ -7834,13 +8199,23 @@
                 <w:szCs w:val="40"/>
               </w:rPr>
             </w:pPr>
-            <w:r>
-              <w:rPr>
-                <w:rFonts w:ascii="BRH Malayalam Extra" w:hAnsi="BRH Malayalam Extra" w:cs="BRH Malayalam Extra"/>
-                <w:sz w:val="40"/>
-                <w:szCs w:val="36"/>
-              </w:rPr>
-              <w:t>bª.qe¢ªYix</w:t>
+            <w:proofErr w:type="gramStart"/>
+            <w:r>
+              <w:rPr>
+                <w:rFonts w:ascii="BRH Malayalam Extra" w:hAnsi="BRH Malayalam Extra" w:cs="BRH Malayalam Extra"/>
+                <w:sz w:val="40"/>
+                <w:szCs w:val="36"/>
+              </w:rPr>
+              <w:t>bª.qe</w:t>
+            </w:r>
+            <w:proofErr w:type="gramEnd"/>
+            <w:r>
+              <w:rPr>
+                <w:rFonts w:ascii="BRH Malayalam Extra" w:hAnsi="BRH Malayalam Extra" w:cs="BRH Malayalam Extra"/>
+                <w:sz w:val="40"/>
+                <w:szCs w:val="36"/>
+              </w:rPr>
+              <w:t>¢ªYix</w:t>
             </w:r>
             <w:r>
               <w:rPr>
@@ -7920,13 +8295,23 @@
                 <w:szCs w:val="40"/>
               </w:rPr>
             </w:pPr>
-            <w:r>
-              <w:rPr>
-                <w:rFonts w:ascii="BRH Malayalam Extra" w:hAnsi="BRH Malayalam Extra" w:cs="BRH Malayalam Extra"/>
-                <w:sz w:val="40"/>
-                <w:szCs w:val="36"/>
-              </w:rPr>
-              <w:t>bª.qe¢ªYix</w:t>
+            <w:proofErr w:type="gramStart"/>
+            <w:r>
+              <w:rPr>
+                <w:rFonts w:ascii="BRH Malayalam Extra" w:hAnsi="BRH Malayalam Extra" w:cs="BRH Malayalam Extra"/>
+                <w:sz w:val="40"/>
+                <w:szCs w:val="36"/>
+              </w:rPr>
+              <w:t>bª.qe</w:t>
+            </w:r>
+            <w:proofErr w:type="gramEnd"/>
+            <w:r>
+              <w:rPr>
+                <w:rFonts w:ascii="BRH Malayalam Extra" w:hAnsi="BRH Malayalam Extra" w:cs="BRH Malayalam Extra"/>
+                <w:sz w:val="40"/>
+                <w:szCs w:val="36"/>
+              </w:rPr>
+              <w:t>¢ªYix</w:t>
             </w:r>
             <w:r>
               <w:rPr>
@@ -8028,6 +8413,7 @@
                 <w:sz w:val="28"/>
                 <w:szCs w:val="28"/>
               </w:rPr>
+              <w:lastRenderedPageBreak/>
               <w:t>TS 1.7.5 3– Vaakyam</w:t>
             </w:r>
           </w:p>
@@ -8621,7 +9007,6 @@
                 <w:sz w:val="28"/>
                 <w:szCs w:val="28"/>
               </w:rPr>
-              <w:lastRenderedPageBreak/>
               <w:t>TS 1.7.13.1</w:t>
             </w:r>
             <w:r>
@@ -9899,6 +10284,7 @@
                 <w:sz w:val="32"/>
                 <w:szCs w:val="36"/>
               </w:rPr>
+              <w:lastRenderedPageBreak/>
               <w:t>1.7.4.3 - (</w:t>
             </w:r>
             <w:r>
@@ -10239,7 +10625,6 @@
                 <w:sz w:val="32"/>
                 <w:szCs w:val="36"/>
               </w:rPr>
-              <w:lastRenderedPageBreak/>
               <w:t>1.7.4.</w:t>
             </w:r>
             <w:r>
@@ -12097,6 +12482,7 @@
                 <w:sz w:val="32"/>
                 <w:szCs w:val="36"/>
               </w:rPr>
+              <w:lastRenderedPageBreak/>
               <w:t>1.7.10.3-(Vaakyam)</w:t>
             </w:r>
           </w:p>
@@ -12574,7 +12960,6 @@
                 <w:sz w:val="32"/>
                 <w:szCs w:val="36"/>
               </w:rPr>
-              <w:lastRenderedPageBreak/>
               <w:t>1.7.1</w:t>
             </w:r>
             <w:r>
@@ -14285,7 +14670,6 @@
           <w:szCs w:val="32"/>
           <w:u w:val="single"/>
         </w:rPr>
-        <w:lastRenderedPageBreak/>
         <w:t>TS</w:t>
       </w:r>
       <w:r>
@@ -14591,6 +14975,7 @@
                 <w:szCs w:val="28"/>
               </w:rPr>
             </w:pPr>
+            <w:proofErr w:type="gramStart"/>
             <w:r>
               <w:rPr>
                 <w:sz w:val="28"/>
@@ -14603,7 +14988,15 @@
                 <w:sz w:val="28"/>
                 <w:szCs w:val="28"/>
               </w:rPr>
-              <w:t xml:space="preserve"> Padam 19</w:t>
+              <w:t xml:space="preserve"> Padam</w:t>
+            </w:r>
+            <w:proofErr w:type="gramEnd"/>
+            <w:r>
+              <w:rPr>
+                <w:sz w:val="28"/>
+                <w:szCs w:val="28"/>
+              </w:rPr>
+              <w:t xml:space="preserve"> 19</w:t>
             </w:r>
           </w:p>
           <w:p>
@@ -15419,7 +15812,7 @@
 </file>
 
 <file path=word/endnotes.xml><?xml version="1.0" encoding="utf-8"?>
-<w:endnotes xmlns:wpc="http://schemas.microsoft.com/office/word/2010/wordprocessingCanvas" xmlns:cx="http://schemas.microsoft.com/office/drawing/2014/chartex" xmlns:cx1="http://schemas.microsoft.com/office/drawing/2015/9/8/chartex" xmlns:cx2="http://schemas.microsoft.com/office/drawing/2015/10/21/chartex" xmlns:cx3="http://schemas.microsoft.com/office/drawing/2016/5/9/chartex" xmlns:cx4="http://schemas.microsoft.com/office/drawing/2016/5/10/chartex" xmlns:cx5="http://schemas.microsoft.com/office/drawing/2016/5/11/chartex" xmlns:cx6="http://schemas.microsoft.com/office/drawing/2016/5/12/chartex" xmlns:cx7="http://schemas.microsoft.com/office/drawing/2016/5/13/chartex" xmlns:cx8="http://schemas.microsoft.com/office/drawing/2016/5/14/chartex" xmlns:mc="http://schemas.openxmlformats.org/markup-compatibility/2006" xmlns:aink="http://schemas.microsoft.com/office/drawing/2016/ink" xmlns:am3d="http://schemas.microsoft.com/office/drawing/2017/model3d" xmlns:o="urn:schemas-microsoft-com:office:office" xmlns:oel="http://schemas.microsoft.com/office/2019/extlst" xmlns:r="http://schemas.openxmlformats.org/officeDocument/2006/relationships" xmlns:m="http://schemas.openxmlformats.org/officeDocument/2006/math" xmlns:v="urn:schemas-microsoft-com:vml" xmlns:wp14="http://schemas.microsoft.com/office/word/2010/wordprocessingDrawing" xmlns:wp="http://schemas.openxmlformats.org/drawingml/2006/wordprocessingDrawing" xmlns:w10="urn:schemas-microsoft-com:office:word" xmlns:w="http://schemas.openxmlformats.org/wordprocessingml/2006/main" xmlns:w14="http://schemas.microsoft.com/office/word/2010/wordml" xmlns:w15="http://schemas.microsoft.com/office/word/2012/wordml" xmlns:w16cex="http://schemas.microsoft.com/office/word/2018/wordml/cex" xmlns:w16cid="http://schemas.microsoft.com/office/word/2016/wordml/cid" xmlns:w16="http://schemas.microsoft.com/office/word/2018/wordml" xmlns:w16sdtdh="http://schemas.microsoft.com/office/word/2020/wordml/sdtdatahash" xmlns:w16se="http://schemas.microsoft.com/office/word/2015/wordml/symex" xmlns:wpg="http://schemas.microsoft.com/office/word/2010/wordprocessingGroup" xmlns:wpi="http://schemas.microsoft.com/office/word/2010/wordprocessingInk" xmlns:wne="http://schemas.microsoft.com/office/word/2006/wordml" xmlns:wps="http://schemas.microsoft.com/office/word/2010/wordprocessingShape" mc:Ignorable="w14 w15 w16se w16cid w16 w16cex w16sdtdh wp14">
+<w:endnotes xmlns:wpc="http://schemas.microsoft.com/office/word/2010/wordprocessingCanvas" xmlns:cx="http://schemas.microsoft.com/office/drawing/2014/chartex" xmlns:cx1="http://schemas.microsoft.com/office/drawing/2015/9/8/chartex" xmlns:cx2="http://schemas.microsoft.com/office/drawing/2015/10/21/chartex" xmlns:cx3="http://schemas.microsoft.com/office/drawing/2016/5/9/chartex" xmlns:cx4="http://schemas.microsoft.com/office/drawing/2016/5/10/chartex" xmlns:cx5="http://schemas.microsoft.com/office/drawing/2016/5/11/chartex" xmlns:cx6="http://schemas.microsoft.com/office/drawing/2016/5/12/chartex" xmlns:cx7="http://schemas.microsoft.com/office/drawing/2016/5/13/chartex" xmlns:cx8="http://schemas.microsoft.com/office/drawing/2016/5/14/chartex" xmlns:mc="http://schemas.openxmlformats.org/markup-compatibility/2006" xmlns:aink="http://schemas.microsoft.com/office/drawing/2016/ink" xmlns:am3d="http://schemas.microsoft.com/office/drawing/2017/model3d" xmlns:o="urn:schemas-microsoft-com:office:office" xmlns:oel="http://schemas.microsoft.com/office/2019/extlst" xmlns:r="http://schemas.openxmlformats.org/officeDocument/2006/relationships" xmlns:m="http://schemas.openxmlformats.org/officeDocument/2006/math" xmlns:v="urn:schemas-microsoft-com:vml" xmlns:wp14="http://schemas.microsoft.com/office/word/2010/wordprocessingDrawing" xmlns:wp="http://schemas.openxmlformats.org/drawingml/2006/wordprocessingDrawing" xmlns:w10="urn:schemas-microsoft-com:office:word" xmlns:w="http://schemas.openxmlformats.org/wordprocessingml/2006/main" xmlns:w14="http://schemas.microsoft.com/office/word/2010/wordml" xmlns:w15="http://schemas.microsoft.com/office/word/2012/wordml" xmlns:w16cex="http://schemas.microsoft.com/office/word/2018/wordml/cex" xmlns:w16cid="http://schemas.microsoft.com/office/word/2016/wordml/cid" xmlns:w16="http://schemas.microsoft.com/office/word/2018/wordml" xmlns:w16du="http://schemas.microsoft.com/office/word/2023/wordml/word16du" xmlns:w16sdtdh="http://schemas.microsoft.com/office/word/2020/wordml/sdtdatahash" xmlns:w16se="http://schemas.microsoft.com/office/word/2015/wordml/symex" xmlns:wpg="http://schemas.microsoft.com/office/word/2010/wordprocessingGroup" xmlns:wpi="http://schemas.microsoft.com/office/word/2010/wordprocessingInk" xmlns:wne="http://schemas.microsoft.com/office/word/2006/wordml" xmlns:wps="http://schemas.microsoft.com/office/word/2010/wordprocessingShape" mc:Ignorable="w14 w15 w16se w16cid w16 w16cex w16sdtdh w16du wp14">
   <w:endnote w:type="separator" w:id="-1">
     <w:p>
       <w:pPr>
@@ -15444,7 +15837,7 @@
 </file>
 
 <file path=word/footer1.xml><?xml version="1.0" encoding="utf-8"?>
-<w:ftr xmlns:wpc="http://schemas.microsoft.com/office/word/2010/wordprocessingCanvas" xmlns:cx="http://schemas.microsoft.com/office/drawing/2014/chartex" xmlns:cx1="http://schemas.microsoft.com/office/drawing/2015/9/8/chartex" xmlns:cx2="http://schemas.microsoft.com/office/drawing/2015/10/21/chartex" xmlns:cx3="http://schemas.microsoft.com/office/drawing/2016/5/9/chartex" xmlns:cx4="http://schemas.microsoft.com/office/drawing/2016/5/10/chartex" xmlns:cx5="http://schemas.microsoft.com/office/drawing/2016/5/11/chartex" xmlns:cx6="http://schemas.microsoft.com/office/drawing/2016/5/12/chartex" xmlns:cx7="http://schemas.microsoft.com/office/drawing/2016/5/13/chartex" xmlns:cx8="http://schemas.microsoft.com/office/drawing/2016/5/14/chartex" xmlns:mc="http://schemas.openxmlformats.org/markup-compatibility/2006" xmlns:aink="http://schemas.microsoft.com/office/drawing/2016/ink" xmlns:am3d="http://schemas.microsoft.com/office/drawing/2017/model3d" xmlns:o="urn:schemas-microsoft-com:office:office" xmlns:oel="http://schemas.microsoft.com/office/2019/extlst" xmlns:r="http://schemas.openxmlformats.org/officeDocument/2006/relationships" xmlns:m="http://schemas.openxmlformats.org/officeDocument/2006/math" xmlns:v="urn:schemas-microsoft-com:vml" xmlns:wp14="http://schemas.microsoft.com/office/word/2010/wordprocessingDrawing" xmlns:wp="http://schemas.openxmlformats.org/drawingml/2006/wordprocessingDrawing" xmlns:w10="urn:schemas-microsoft-com:office:word" xmlns:w="http://schemas.openxmlformats.org/wordprocessingml/2006/main" xmlns:w14="http://schemas.microsoft.com/office/word/2010/wordml" xmlns:w15="http://schemas.microsoft.com/office/word/2012/wordml" xmlns:w16cex="http://schemas.microsoft.com/office/word/2018/wordml/cex" xmlns:w16cid="http://schemas.microsoft.com/office/word/2016/wordml/cid" xmlns:w16="http://schemas.microsoft.com/office/word/2018/wordml" xmlns:w16sdtdh="http://schemas.microsoft.com/office/word/2020/wordml/sdtdatahash" xmlns:w16se="http://schemas.microsoft.com/office/word/2015/wordml/symex" xmlns:wpg="http://schemas.microsoft.com/office/word/2010/wordprocessingGroup" xmlns:wpi="http://schemas.microsoft.com/office/word/2010/wordprocessingInk" xmlns:wne="http://schemas.microsoft.com/office/word/2006/wordml" xmlns:wps="http://schemas.microsoft.com/office/word/2010/wordprocessingShape" mc:Ignorable="w14 w15 w16se w16cid w16 w16cex w16sdtdh wp14">
+<w:ftr xmlns:wpc="http://schemas.microsoft.com/office/word/2010/wordprocessingCanvas" xmlns:cx="http://schemas.microsoft.com/office/drawing/2014/chartex" xmlns:cx1="http://schemas.microsoft.com/office/drawing/2015/9/8/chartex" xmlns:cx2="http://schemas.microsoft.com/office/drawing/2015/10/21/chartex" xmlns:cx3="http://schemas.microsoft.com/office/drawing/2016/5/9/chartex" xmlns:cx4="http://schemas.microsoft.com/office/drawing/2016/5/10/chartex" xmlns:cx5="http://schemas.microsoft.com/office/drawing/2016/5/11/chartex" xmlns:cx6="http://schemas.microsoft.com/office/drawing/2016/5/12/chartex" xmlns:cx7="http://schemas.microsoft.com/office/drawing/2016/5/13/chartex" xmlns:cx8="http://schemas.microsoft.com/office/drawing/2016/5/14/chartex" xmlns:mc="http://schemas.openxmlformats.org/markup-compatibility/2006" xmlns:aink="http://schemas.microsoft.com/office/drawing/2016/ink" xmlns:am3d="http://schemas.microsoft.com/office/drawing/2017/model3d" xmlns:o="urn:schemas-microsoft-com:office:office" xmlns:oel="http://schemas.microsoft.com/office/2019/extlst" xmlns:r="http://schemas.openxmlformats.org/officeDocument/2006/relationships" xmlns:m="http://schemas.openxmlformats.org/officeDocument/2006/math" xmlns:v="urn:schemas-microsoft-com:vml" xmlns:wp14="http://schemas.microsoft.com/office/word/2010/wordprocessingDrawing" xmlns:wp="http://schemas.openxmlformats.org/drawingml/2006/wordprocessingDrawing" xmlns:w10="urn:schemas-microsoft-com:office:word" xmlns:w="http://schemas.openxmlformats.org/wordprocessingml/2006/main" xmlns:w14="http://schemas.microsoft.com/office/word/2010/wordml" xmlns:w15="http://schemas.microsoft.com/office/word/2012/wordml" xmlns:w16cex="http://schemas.microsoft.com/office/word/2018/wordml/cex" xmlns:w16cid="http://schemas.microsoft.com/office/word/2016/wordml/cid" xmlns:w16="http://schemas.microsoft.com/office/word/2018/wordml" xmlns:w16du="http://schemas.microsoft.com/office/word/2023/wordml/word16du" xmlns:w16sdtdh="http://schemas.microsoft.com/office/word/2020/wordml/sdtdatahash" xmlns:w16se="http://schemas.microsoft.com/office/word/2015/wordml/symex" xmlns:wpg="http://schemas.microsoft.com/office/word/2010/wordprocessingGroup" xmlns:wpi="http://schemas.microsoft.com/office/word/2010/wordprocessingInk" xmlns:wne="http://schemas.microsoft.com/office/word/2006/wordml" xmlns:wps="http://schemas.microsoft.com/office/word/2010/wordprocessingShape" mc:Ignorable="w14 w15 w16se w16cid w16 w16cex w16sdtdh w16du wp14">
   <w:p>
     <w:pPr>
       <w:pBdr>
@@ -15640,7 +16033,7 @@
 </file>
 
 <file path=word/footnotes.xml><?xml version="1.0" encoding="utf-8"?>
-<w:footnotes xmlns:wpc="http://schemas.microsoft.com/office/word/2010/wordprocessingCanvas" xmlns:cx="http://schemas.microsoft.com/office/drawing/2014/chartex" xmlns:cx1="http://schemas.microsoft.com/office/drawing/2015/9/8/chartex" xmlns:cx2="http://schemas.microsoft.com/office/drawing/2015/10/21/chartex" xmlns:cx3="http://schemas.microsoft.com/office/drawing/2016/5/9/chartex" xmlns:cx4="http://schemas.microsoft.com/office/drawing/2016/5/10/chartex" xmlns:cx5="http://schemas.microsoft.com/office/drawing/2016/5/11/chartex" xmlns:cx6="http://schemas.microsoft.com/office/drawing/2016/5/12/chartex" xmlns:cx7="http://schemas.microsoft.com/office/drawing/2016/5/13/chartex" xmlns:cx8="http://schemas.microsoft.com/office/drawing/2016/5/14/chartex" xmlns:mc="http://schemas.openxmlformats.org/markup-compatibility/2006" xmlns:aink="http://schemas.microsoft.com/office/drawing/2016/ink" xmlns:am3d="http://schemas.microsoft.com/office/drawing/2017/model3d" xmlns:o="urn:schemas-microsoft-com:office:office" xmlns:oel="http://schemas.microsoft.com/office/2019/extlst" xmlns:r="http://schemas.openxmlformats.org/officeDocument/2006/relationships" xmlns:m="http://schemas.openxmlformats.org/officeDocument/2006/math" xmlns:v="urn:schemas-microsoft-com:vml" xmlns:wp14="http://schemas.microsoft.com/office/word/2010/wordprocessingDrawing" xmlns:wp="http://schemas.openxmlformats.org/drawingml/2006/wordprocessingDrawing" xmlns:w10="urn:schemas-microsoft-com:office:word" xmlns:w="http://schemas.openxmlformats.org/wordprocessingml/2006/main" xmlns:w14="http://schemas.microsoft.com/office/word/2010/wordml" xmlns:w15="http://schemas.microsoft.com/office/word/2012/wordml" xmlns:w16cex="http://schemas.microsoft.com/office/word/2018/wordml/cex" xmlns:w16cid="http://schemas.microsoft.com/office/word/2016/wordml/cid" xmlns:w16="http://schemas.microsoft.com/office/word/2018/wordml" xmlns:w16sdtdh="http://schemas.microsoft.com/office/word/2020/wordml/sdtdatahash" xmlns:w16se="http://schemas.microsoft.com/office/word/2015/wordml/symex" xmlns:wpg="http://schemas.microsoft.com/office/word/2010/wordprocessingGroup" xmlns:wpi="http://schemas.microsoft.com/office/word/2010/wordprocessingInk" xmlns:wne="http://schemas.microsoft.com/office/word/2006/wordml" xmlns:wps="http://schemas.microsoft.com/office/word/2010/wordprocessingShape" mc:Ignorable="w14 w15 w16se w16cid w16 w16cex w16sdtdh wp14">
+<w:footnotes xmlns:wpc="http://schemas.microsoft.com/office/word/2010/wordprocessingCanvas" xmlns:cx="http://schemas.microsoft.com/office/drawing/2014/chartex" xmlns:cx1="http://schemas.microsoft.com/office/drawing/2015/9/8/chartex" xmlns:cx2="http://schemas.microsoft.com/office/drawing/2015/10/21/chartex" xmlns:cx3="http://schemas.microsoft.com/office/drawing/2016/5/9/chartex" xmlns:cx4="http://schemas.microsoft.com/office/drawing/2016/5/10/chartex" xmlns:cx5="http://schemas.microsoft.com/office/drawing/2016/5/11/chartex" xmlns:cx6="http://schemas.microsoft.com/office/drawing/2016/5/12/chartex" xmlns:cx7="http://schemas.microsoft.com/office/drawing/2016/5/13/chartex" xmlns:cx8="http://schemas.microsoft.com/office/drawing/2016/5/14/chartex" xmlns:mc="http://schemas.openxmlformats.org/markup-compatibility/2006" xmlns:aink="http://schemas.microsoft.com/office/drawing/2016/ink" xmlns:am3d="http://schemas.microsoft.com/office/drawing/2017/model3d" xmlns:o="urn:schemas-microsoft-com:office:office" xmlns:oel="http://schemas.microsoft.com/office/2019/extlst" xmlns:r="http://schemas.openxmlformats.org/officeDocument/2006/relationships" xmlns:m="http://schemas.openxmlformats.org/officeDocument/2006/math" xmlns:v="urn:schemas-microsoft-com:vml" xmlns:wp14="http://schemas.microsoft.com/office/word/2010/wordprocessingDrawing" xmlns:wp="http://schemas.openxmlformats.org/drawingml/2006/wordprocessingDrawing" xmlns:w10="urn:schemas-microsoft-com:office:word" xmlns:w="http://schemas.openxmlformats.org/wordprocessingml/2006/main" xmlns:w14="http://schemas.microsoft.com/office/word/2010/wordml" xmlns:w15="http://schemas.microsoft.com/office/word/2012/wordml" xmlns:w16cex="http://schemas.microsoft.com/office/word/2018/wordml/cex" xmlns:w16cid="http://schemas.microsoft.com/office/word/2016/wordml/cid" xmlns:w16="http://schemas.microsoft.com/office/word/2018/wordml" xmlns:w16du="http://schemas.microsoft.com/office/word/2023/wordml/word16du" xmlns:w16sdtdh="http://schemas.microsoft.com/office/word/2020/wordml/sdtdatahash" xmlns:w16se="http://schemas.microsoft.com/office/word/2015/wordml/symex" xmlns:wpg="http://schemas.microsoft.com/office/word/2010/wordprocessingGroup" xmlns:wpi="http://schemas.microsoft.com/office/word/2010/wordprocessingInk" xmlns:wne="http://schemas.microsoft.com/office/word/2006/wordml" xmlns:wps="http://schemas.microsoft.com/office/word/2010/wordprocessingShape" mc:Ignorable="w14 w15 w16se w16cid w16 w16cex w16sdtdh w16du wp14">
   <w:footnote w:type="separator" w:id="-1">
     <w:p>
       <w:pPr>
@@ -15665,7 +16058,7 @@
 </file>
 
 <file path=word/header1.xml><?xml version="1.0" encoding="utf-8"?>
-<w:hdr xmlns:wpc="http://schemas.microsoft.com/office/word/2010/wordprocessingCanvas" xmlns:cx="http://schemas.microsoft.com/office/drawing/2014/chartex" xmlns:cx1="http://schemas.microsoft.com/office/drawing/2015/9/8/chartex" xmlns:cx2="http://schemas.microsoft.com/office/drawing/2015/10/21/chartex" xmlns:cx3="http://schemas.microsoft.com/office/drawing/2016/5/9/chartex" xmlns:cx4="http://schemas.microsoft.com/office/drawing/2016/5/10/chartex" xmlns:cx5="http://schemas.microsoft.com/office/drawing/2016/5/11/chartex" xmlns:cx6="http://schemas.microsoft.com/office/drawing/2016/5/12/chartex" xmlns:cx7="http://schemas.microsoft.com/office/drawing/2016/5/13/chartex" xmlns:cx8="http://schemas.microsoft.com/office/drawing/2016/5/14/chartex" xmlns:mc="http://schemas.openxmlformats.org/markup-compatibility/2006" xmlns:aink="http://schemas.microsoft.com/office/drawing/2016/ink" xmlns:am3d="http://schemas.microsoft.com/office/drawing/2017/model3d" xmlns:o="urn:schemas-microsoft-com:office:office" xmlns:oel="http://schemas.microsoft.com/office/2019/extlst" xmlns:r="http://schemas.openxmlformats.org/officeDocument/2006/relationships" xmlns:m="http://schemas.openxmlformats.org/officeDocument/2006/math" xmlns:v="urn:schemas-microsoft-com:vml" xmlns:wp14="http://schemas.microsoft.com/office/word/2010/wordprocessingDrawing" xmlns:wp="http://schemas.openxmlformats.org/drawingml/2006/wordprocessingDrawing" xmlns:w10="urn:schemas-microsoft-com:office:word" xmlns:w="http://schemas.openxmlformats.org/wordprocessingml/2006/main" xmlns:w14="http://schemas.microsoft.com/office/word/2010/wordml" xmlns:w15="http://schemas.microsoft.com/office/word/2012/wordml" xmlns:w16cex="http://schemas.microsoft.com/office/word/2018/wordml/cex" xmlns:w16cid="http://schemas.microsoft.com/office/word/2016/wordml/cid" xmlns:w16="http://schemas.microsoft.com/office/word/2018/wordml" xmlns:w16sdtdh="http://schemas.microsoft.com/office/word/2020/wordml/sdtdatahash" xmlns:w16se="http://schemas.microsoft.com/office/word/2015/wordml/symex" xmlns:wpg="http://schemas.microsoft.com/office/word/2010/wordprocessingGroup" xmlns:wpi="http://schemas.microsoft.com/office/word/2010/wordprocessingInk" xmlns:wne="http://schemas.microsoft.com/office/word/2006/wordml" xmlns:wps="http://schemas.microsoft.com/office/word/2010/wordprocessingShape" mc:Ignorable="w14 w15 w16se w16cid w16 w16cex w16sdtdh wp14">
+<w:hdr xmlns:wpc="http://schemas.microsoft.com/office/word/2010/wordprocessingCanvas" xmlns:cx="http://schemas.microsoft.com/office/drawing/2014/chartex" xmlns:cx1="http://schemas.microsoft.com/office/drawing/2015/9/8/chartex" xmlns:cx2="http://schemas.microsoft.com/office/drawing/2015/10/21/chartex" xmlns:cx3="http://schemas.microsoft.com/office/drawing/2016/5/9/chartex" xmlns:cx4="http://schemas.microsoft.com/office/drawing/2016/5/10/chartex" xmlns:cx5="http://schemas.microsoft.com/office/drawing/2016/5/11/chartex" xmlns:cx6="http://schemas.microsoft.com/office/drawing/2016/5/12/chartex" xmlns:cx7="http://schemas.microsoft.com/office/drawing/2016/5/13/chartex" xmlns:cx8="http://schemas.microsoft.com/office/drawing/2016/5/14/chartex" xmlns:mc="http://schemas.openxmlformats.org/markup-compatibility/2006" xmlns:aink="http://schemas.microsoft.com/office/drawing/2016/ink" xmlns:am3d="http://schemas.microsoft.com/office/drawing/2017/model3d" xmlns:o="urn:schemas-microsoft-com:office:office" xmlns:oel="http://schemas.microsoft.com/office/2019/extlst" xmlns:r="http://schemas.openxmlformats.org/officeDocument/2006/relationships" xmlns:m="http://schemas.openxmlformats.org/officeDocument/2006/math" xmlns:v="urn:schemas-microsoft-com:vml" xmlns:wp14="http://schemas.microsoft.com/office/word/2010/wordprocessingDrawing" xmlns:wp="http://schemas.openxmlformats.org/drawingml/2006/wordprocessingDrawing" xmlns:w10="urn:schemas-microsoft-com:office:word" xmlns:w="http://schemas.openxmlformats.org/wordprocessingml/2006/main" xmlns:w14="http://schemas.microsoft.com/office/word/2010/wordml" xmlns:w15="http://schemas.microsoft.com/office/word/2012/wordml" xmlns:w16cex="http://schemas.microsoft.com/office/word/2018/wordml/cex" xmlns:w16cid="http://schemas.microsoft.com/office/word/2016/wordml/cid" xmlns:w16="http://schemas.microsoft.com/office/word/2018/wordml" xmlns:w16du="http://schemas.microsoft.com/office/word/2023/wordml/word16du" xmlns:w16sdtdh="http://schemas.microsoft.com/office/word/2020/wordml/sdtdatahash" xmlns:w16se="http://schemas.microsoft.com/office/word/2015/wordml/symex" xmlns:wpg="http://schemas.microsoft.com/office/word/2010/wordprocessingGroup" xmlns:wpi="http://schemas.microsoft.com/office/word/2010/wordprocessingInk" xmlns:wne="http://schemas.microsoft.com/office/word/2006/wordml" xmlns:wps="http://schemas.microsoft.com/office/word/2010/wordprocessingShape" mc:Ignorable="w14 w15 w16se w16cid w16 w16cex w16sdtdh w16du wp14">
   <w:p>
     <w:pPr>
       <w:pStyle w:val="Header"/>
@@ -15678,7 +16071,7 @@
 </file>
 
 <file path=word/styles.xml><?xml version="1.0" encoding="utf-8"?>
-<w:styles xmlns:mc="http://schemas.openxmlformats.org/markup-compatibility/2006" xmlns:r="http://schemas.openxmlformats.org/officeDocument/2006/relationships" xmlns:w="http://schemas.openxmlformats.org/wordprocessingml/2006/main" xmlns:w14="http://schemas.microsoft.com/office/word/2010/wordml" xmlns:w15="http://schemas.microsoft.com/office/word/2012/wordml" xmlns:w16cex="http://schemas.microsoft.com/office/word/2018/wordml/cex" xmlns:w16cid="http://schemas.microsoft.com/office/word/2016/wordml/cid" xmlns:w16="http://schemas.microsoft.com/office/word/2018/wordml" xmlns:w16sdtdh="http://schemas.microsoft.com/office/word/2020/wordml/sdtdatahash" xmlns:w16se="http://schemas.microsoft.com/office/word/2015/wordml/symex" mc:Ignorable="w14 w15 w16se w16cid w16 w16cex w16sdtdh">
+<w:styles xmlns:mc="http://schemas.openxmlformats.org/markup-compatibility/2006" xmlns:r="http://schemas.openxmlformats.org/officeDocument/2006/relationships" xmlns:w="http://schemas.openxmlformats.org/wordprocessingml/2006/main" xmlns:w14="http://schemas.microsoft.com/office/word/2010/wordml" xmlns:w15="http://schemas.microsoft.com/office/word/2012/wordml" xmlns:w16cex="http://schemas.microsoft.com/office/word/2018/wordml/cex" xmlns:w16cid="http://schemas.microsoft.com/office/word/2016/wordml/cid" xmlns:w16="http://schemas.microsoft.com/office/word/2018/wordml" xmlns:w16du="http://schemas.microsoft.com/office/word/2023/wordml/word16du" xmlns:w16sdtdh="http://schemas.microsoft.com/office/word/2020/wordml/sdtdatahash" xmlns:w16se="http://schemas.microsoft.com/office/word/2015/wordml/symex" mc:Ignorable="w14 w15 w16se w16cid w16 w16cex w16sdtdh w16du">
   <w:docDefaults>
     <w:rPrDefault>
       <w:rPr>

</xml_diff>